<commit_message>
added app42, corrected menu script, added keyboard support in pause menu
</commit_message>
<xml_diff>
--- a/BallBlast/callingPoints.docx
+++ b/BallBlast/callingPoints.docx
@@ -1,18 +1,18 @@
 
 <file path=word/document.xml><?xml version="1.0" encoding="utf-8"?>
-<w:document xmlns:wpc="http://schemas.microsoft.com/office/word/2010/wordprocessingCanvas" xmlns:cx="http://schemas.microsoft.com/office/drawing/2014/chartex" xmlns:cx1="http://schemas.microsoft.com/office/drawing/2015/9/8/chartex" xmlns:cx2="http://schemas.microsoft.com/office/drawing/2015/10/21/chartex" xmlns:cx3="http://schemas.microsoft.com/office/drawing/2016/5/9/chartex" xmlns:cx4="http://schemas.microsoft.com/office/drawing/2016/5/10/chartex" xmlns:cx5="http://schemas.microsoft.com/office/drawing/2016/5/11/chartex" xmlns:cx6="http://schemas.microsoft.com/office/drawing/2016/5/12/chartex" xmlns:cx7="http://schemas.microsoft.com/office/drawing/2016/5/13/chartex" xmlns:cx8="http://schemas.microsoft.com/office/drawing/2016/5/14/chartex" xmlns:mc="http://schemas.openxmlformats.org/markup-compatibility/2006" xmlns:aink="http://schemas.microsoft.com/office/drawing/2016/ink" xmlns:am3d="http://schemas.microsoft.com/office/drawing/2017/model3d" xmlns:o="urn:schemas-microsoft-com:office:office" xmlns:r="http://schemas.openxmlformats.org/officeDocument/2006/relationships" xmlns:m="http://schemas.openxmlformats.org/officeDocument/2006/math" xmlns:v="urn:schemas-microsoft-com:vml" xmlns:wp14="http://schemas.microsoft.com/office/word/2010/wordprocessingDrawing" xmlns:wp="http://schemas.openxmlformats.org/drawingml/2006/wordprocessingDrawing" xmlns:w10="urn:schemas-microsoft-com:office:word" xmlns:w="http://schemas.openxmlformats.org/wordprocessingml/2006/main" xmlns:w14="http://schemas.microsoft.com/office/word/2010/wordml" xmlns:w15="http://schemas.microsoft.com/office/word/2012/wordml" xmlns:w16cid="http://schemas.microsoft.com/office/word/2016/wordml/cid" xmlns:w16se="http://schemas.microsoft.com/office/word/2015/wordml/symex" xmlns:wpg="http://schemas.microsoft.com/office/word/2010/wordprocessingGroup" xmlns:wpi="http://schemas.microsoft.com/office/word/2010/wordprocessingInk" xmlns:wne="http://schemas.microsoft.com/office/word/2006/wordml" xmlns:wps="http://schemas.microsoft.com/office/word/2010/wordprocessingShape" mc:Ignorable="w14 w15 w16se w16cid wp14">
+<w:document xmlns:ve="http://schemas.openxmlformats.org/markup-compatibility/2006" xmlns:o="urn:schemas-microsoft-com:office:office" xmlns:r="http://schemas.openxmlformats.org/officeDocument/2006/relationships" xmlns:m="http://schemas.openxmlformats.org/officeDocument/2006/math" xmlns:v="urn:schemas-microsoft-com:vml" xmlns:wp="http://schemas.openxmlformats.org/drawingml/2006/wordprocessingDrawing" xmlns:w10="urn:schemas-microsoft-com:office:word" xmlns:w="http://schemas.openxmlformats.org/wordprocessingml/2006/main" xmlns:wne="http://schemas.microsoft.com/office/word/2006/wordml">
   <w:body>
     <w:tbl>
       <w:tblPr>
         <w:tblStyle w:val="TableGrid"/>
         <w:tblpPr w:leftFromText="180" w:rightFromText="180" w:horzAnchor="margin" w:tblpY="480"/>
         <w:tblW w:w="9085" w:type="dxa"/>
-        <w:tblLook w:val="04A0" w:firstRow="1" w:lastRow="0" w:firstColumn="1" w:lastColumn="0" w:noHBand="0" w:noVBand="1"/>
+        <w:tblLook w:val="04A0"/>
       </w:tblPr>
       <w:tblGrid>
         <w:gridCol w:w="3976"/>
-        <w:gridCol w:w="2711"/>
-        <w:gridCol w:w="2398"/>
+        <w:gridCol w:w="2790"/>
+        <w:gridCol w:w="2319"/>
       </w:tblGrid>
       <w:tr>
         <w:trPr>
@@ -31,6 +31,7 @@
                 <w:szCs w:val="52"/>
               </w:rPr>
             </w:pPr>
+            <w:proofErr w:type="spellStart"/>
             <w:r>
               <w:rPr>
                 <w:sz w:val="52"/>
@@ -38,6 +39,7 @@
               </w:rPr>
               <w:t>SoundManager</w:t>
             </w:r>
+            <w:proofErr w:type="spellEnd"/>
           </w:p>
         </w:tc>
       </w:tr>
@@ -130,7 +132,7 @@
                 <w:sz w:val="28"/>
                 <w:szCs w:val="28"/>
               </w:rPr>
-              <w:t xml:space="preserve">                 init</w:t>
+              <w:t>init</w:t>
             </w:r>
           </w:p>
         </w:tc>
@@ -169,12 +171,21 @@
                 <w:szCs w:val="28"/>
               </w:rPr>
             </w:pPr>
-            <w:r>
-              <w:rPr>
-                <w:sz w:val="28"/>
-                <w:szCs w:val="28"/>
-              </w:rPr>
-              <w:t>Inits the sounds</w:t>
+            <w:proofErr w:type="spellStart"/>
+            <w:r>
+              <w:rPr>
+                <w:sz w:val="28"/>
+                <w:szCs w:val="28"/>
+              </w:rPr>
+              <w:t>Inits</w:t>
+            </w:r>
+            <w:proofErr w:type="spellEnd"/>
+            <w:r>
+              <w:rPr>
+                <w:sz w:val="28"/>
+                <w:szCs w:val="28"/>
+              </w:rPr>
+              <w:t xml:space="preserve"> the sounds</w:t>
             </w:r>
           </w:p>
         </w:tc>
@@ -196,6 +207,7 @@
                 <w:szCs w:val="28"/>
               </w:rPr>
             </w:pPr>
+            <w:proofErr w:type="spellStart"/>
             <w:r>
               <w:rPr>
                 <w:sz w:val="28"/>
@@ -203,6 +215,7 @@
               </w:rPr>
               <w:t>playBulletSound</w:t>
             </w:r>
+            <w:proofErr w:type="spellEnd"/>
           </w:p>
         </w:tc>
         <w:tc>
@@ -218,6 +231,7 @@
                 <w:szCs w:val="28"/>
               </w:rPr>
             </w:pPr>
+            <w:proofErr w:type="spellStart"/>
             <w:r>
               <w:rPr>
                 <w:sz w:val="28"/>
@@ -225,6 +239,7 @@
               </w:rPr>
               <w:t>gameWorldscript</w:t>
             </w:r>
+            <w:proofErr w:type="spellEnd"/>
             <w:r>
               <w:rPr>
                 <w:sz w:val="28"/>
@@ -241,6 +256,7 @@
                 <w:szCs w:val="28"/>
               </w:rPr>
             </w:pPr>
+            <w:proofErr w:type="spellStart"/>
             <w:r>
               <w:rPr>
                 <w:sz w:val="28"/>
@@ -248,6 +264,7 @@
               </w:rPr>
               <w:t>updateBullets</w:t>
             </w:r>
+            <w:proofErr w:type="spellEnd"/>
           </w:p>
         </w:tc>
         <w:tc>
@@ -361,6 +378,7 @@
                 <w:szCs w:val="28"/>
               </w:rPr>
             </w:pPr>
+            <w:proofErr w:type="spellStart"/>
             <w:r>
               <w:rPr>
                 <w:sz w:val="28"/>
@@ -368,6 +386,7 @@
               </w:rPr>
               <w:t>PlaybackgroundMusic</w:t>
             </w:r>
+            <w:proofErr w:type="spellEnd"/>
           </w:p>
         </w:tc>
         <w:tc>
@@ -383,6 +402,7 @@
                 <w:szCs w:val="28"/>
               </w:rPr>
             </w:pPr>
+            <w:proofErr w:type="spellStart"/>
             <w:r>
               <w:rPr>
                 <w:sz w:val="28"/>
@@ -402,14 +422,15 @@
                 <w:sz w:val="28"/>
                 <w:szCs w:val="28"/>
               </w:rPr>
-              <w:t xml:space="preserve"> </w:t>
-            </w:r>
-            <w:r>
-              <w:rPr>
-                <w:sz w:val="28"/>
-                <w:szCs w:val="28"/>
-              </w:rPr>
-              <w:t>create()</w:t>
+              <w:t>create</w:t>
+            </w:r>
+            <w:proofErr w:type="spellEnd"/>
+            <w:r>
+              <w:rPr>
+                <w:sz w:val="28"/>
+                <w:szCs w:val="28"/>
+              </w:rPr>
+              <w:t>()</w:t>
             </w:r>
           </w:p>
         </w:tc>
@@ -431,7 +452,23 @@
                 <w:sz w:val="28"/>
                 <w:szCs w:val="28"/>
               </w:rPr>
-              <w:t>Called when gameworld screen is created</w:t>
+              <w:t xml:space="preserve">Called when </w:t>
+            </w:r>
+            <w:proofErr w:type="spellStart"/>
+            <w:r>
+              <w:rPr>
+                <w:sz w:val="28"/>
+                <w:szCs w:val="28"/>
+              </w:rPr>
+              <w:t>gameworld</w:t>
+            </w:r>
+            <w:proofErr w:type="spellEnd"/>
+            <w:r>
+              <w:rPr>
+                <w:sz w:val="28"/>
+                <w:szCs w:val="28"/>
+              </w:rPr>
+              <w:t xml:space="preserve"> screen is created</w:t>
             </w:r>
           </w:p>
         </w:tc>
@@ -453,6 +490,7 @@
                 <w:szCs w:val="28"/>
               </w:rPr>
             </w:pPr>
+            <w:proofErr w:type="spellStart"/>
             <w:r>
               <w:rPr>
                 <w:sz w:val="28"/>
@@ -460,6 +498,7 @@
               </w:rPr>
               <w:t>playMainMenuBackgroundMusic</w:t>
             </w:r>
+            <w:proofErr w:type="spellEnd"/>
           </w:p>
         </w:tc>
         <w:tc>
@@ -475,6 +514,7 @@
                 <w:szCs w:val="28"/>
               </w:rPr>
             </w:pPr>
+            <w:proofErr w:type="spellStart"/>
             <w:r>
               <w:rPr>
                 <w:sz w:val="28"/>
@@ -482,6 +522,7 @@
               </w:rPr>
               <w:t>mainMenu</w:t>
             </w:r>
+            <w:proofErr w:type="spellEnd"/>
             <w:r>
               <w:rPr>
                 <w:sz w:val="28"/>
@@ -538,6 +579,7 @@
                 <w:szCs w:val="28"/>
               </w:rPr>
             </w:pPr>
+            <w:proofErr w:type="spellStart"/>
             <w:r>
               <w:rPr>
                 <w:sz w:val="28"/>
@@ -545,6 +587,7 @@
               </w:rPr>
               <w:t>playObstacleDeathSound</w:t>
             </w:r>
+            <w:proofErr w:type="spellEnd"/>
           </w:p>
         </w:tc>
         <w:tc>
@@ -560,12 +603,21 @@
                 <w:szCs w:val="28"/>
               </w:rPr>
             </w:pPr>
-            <w:r>
-              <w:rPr>
-                <w:sz w:val="28"/>
-                <w:szCs w:val="28"/>
-              </w:rPr>
-              <w:t>Obstacle:update()</w:t>
+            <w:proofErr w:type="spellStart"/>
+            <w:r>
+              <w:rPr>
+                <w:sz w:val="28"/>
+                <w:szCs w:val="28"/>
+              </w:rPr>
+              <w:t>Obstacle:update</w:t>
+            </w:r>
+            <w:proofErr w:type="spellEnd"/>
+            <w:r>
+              <w:rPr>
+                <w:sz w:val="28"/>
+                <w:szCs w:val="28"/>
+              </w:rPr>
+              <w:t>()</w:t>
             </w:r>
           </w:p>
         </w:tc>
@@ -602,6 +654,7 @@
                 <w:szCs w:val="28"/>
               </w:rPr>
             </w:pPr>
+            <w:proofErr w:type="spellStart"/>
             <w:r>
               <w:rPr>
                 <w:sz w:val="28"/>
@@ -609,6 +662,7 @@
               </w:rPr>
               <w:t>stopBackgroundMusic</w:t>
             </w:r>
+            <w:proofErr w:type="spellEnd"/>
           </w:p>
         </w:tc>
         <w:tc>
@@ -624,6 +678,7 @@
                 <w:szCs w:val="28"/>
               </w:rPr>
             </w:pPr>
+            <w:proofErr w:type="spellStart"/>
             <w:r>
               <w:rPr>
                 <w:sz w:val="28"/>
@@ -636,23 +691,40 @@
                 <w:sz w:val="28"/>
                 <w:szCs w:val="28"/>
               </w:rPr>
-              <w:t>destroy() &amp;</w:t>
-            </w:r>
-          </w:p>
-          <w:p>
-            <w:pPr>
-              <w:jc w:val="center"/>
-              <w:rPr>
-                <w:sz w:val="28"/>
-                <w:szCs w:val="28"/>
-              </w:rPr>
-            </w:pPr>
-            <w:r>
-              <w:rPr>
-                <w:sz w:val="28"/>
-                <w:szCs w:val="28"/>
-              </w:rPr>
-              <w:t>mM.destory()</w:t>
+              <w:t>destroy</w:t>
+            </w:r>
+            <w:proofErr w:type="spellEnd"/>
+            <w:r>
+              <w:rPr>
+                <w:sz w:val="28"/>
+                <w:szCs w:val="28"/>
+              </w:rPr>
+              <w:t>() &amp;</w:t>
+            </w:r>
+          </w:p>
+          <w:p>
+            <w:pPr>
+              <w:jc w:val="center"/>
+              <w:rPr>
+                <w:sz w:val="28"/>
+                <w:szCs w:val="28"/>
+              </w:rPr>
+            </w:pPr>
+            <w:proofErr w:type="spellStart"/>
+            <w:r>
+              <w:rPr>
+                <w:sz w:val="28"/>
+                <w:szCs w:val="28"/>
+              </w:rPr>
+              <w:t>mM.destory</w:t>
+            </w:r>
+            <w:proofErr w:type="spellEnd"/>
+            <w:r>
+              <w:rPr>
+                <w:sz w:val="28"/>
+                <w:szCs w:val="28"/>
+              </w:rPr>
+              <w:t>()</w:t>
             </w:r>
           </w:p>
         </w:tc>
@@ -689,6 +761,7 @@
                 <w:szCs w:val="28"/>
               </w:rPr>
             </w:pPr>
+            <w:proofErr w:type="spellStart"/>
             <w:r>
               <w:rPr>
                 <w:sz w:val="28"/>
@@ -696,6 +769,7 @@
               </w:rPr>
               <w:t>stopAllAudios</w:t>
             </w:r>
+            <w:proofErr w:type="spellEnd"/>
           </w:p>
         </w:tc>
         <w:tc>
@@ -711,15 +785,15 @@
                 <w:szCs w:val="28"/>
               </w:rPr>
             </w:pPr>
-            <w:r>
-              <w:rPr>
-                <w:sz w:val="28"/>
-                <w:szCs w:val="28"/>
-              </w:rPr>
-              <w:t>inGameUI.</w:t>
-            </w:r>
-            <w:bookmarkStart w:id="0" w:name="_GoBack"/>
-            <w:bookmarkEnd w:id="0"/>
+            <w:proofErr w:type="spellStart"/>
+            <w:r>
+              <w:rPr>
+                <w:sz w:val="28"/>
+                <w:szCs w:val="28"/>
+              </w:rPr>
+              <w:t>inGameUI</w:t>
+            </w:r>
+            <w:proofErr w:type="spellEnd"/>
           </w:p>
         </w:tc>
         <w:tc>
@@ -754,23 +828,23 @@
     <w:tbl>
       <w:tblPr>
         <w:tblStyle w:val="TableGrid"/>
-        <w:tblpPr w:leftFromText="180" w:rightFromText="180" w:vertAnchor="page" w:horzAnchor="page" w:tblpX="1966" w:tblpY="1621"/>
-        <w:tblW w:w="0" w:type="auto"/>
-        <w:tblLook w:val="04A0" w:firstRow="1" w:lastRow="0" w:firstColumn="1" w:lastColumn="0" w:noHBand="0" w:noVBand="1"/>
+        <w:tblpPr w:leftFromText="180" w:rightFromText="180" w:vertAnchor="page" w:horzAnchor="margin" w:tblpXSpec="center" w:tblpY="1666"/>
+        <w:tblW w:w="11311" w:type="dxa"/>
+        <w:tblLook w:val="04A0"/>
       </w:tblPr>
       <w:tblGrid>
-        <w:gridCol w:w="2254"/>
-        <w:gridCol w:w="2254"/>
-        <w:gridCol w:w="2254"/>
-        <w:gridCol w:w="2254"/>
+        <w:gridCol w:w="1894"/>
+        <w:gridCol w:w="2027"/>
+        <w:gridCol w:w="4917"/>
+        <w:gridCol w:w="2473"/>
       </w:tblGrid>
       <w:tr>
         <w:trPr>
-          <w:trHeight w:val="635"/>
+          <w:trHeight w:val="1008"/>
         </w:trPr>
         <w:tc>
           <w:tcPr>
-            <w:tcW w:w="9016" w:type="dxa"/>
+            <w:tcW w:w="11311" w:type="dxa"/>
             <w:gridSpan w:val="4"/>
           </w:tcPr>
           <w:p>
@@ -794,11 +868,11 @@
       </w:tr>
       <w:tr>
         <w:trPr>
-          <w:trHeight w:val="635"/>
+          <w:trHeight w:val="1008"/>
         </w:trPr>
         <w:tc>
           <w:tcPr>
-            <w:tcW w:w="2254" w:type="dxa"/>
+            <w:tcW w:w="1894" w:type="dxa"/>
           </w:tcPr>
           <w:p>
             <w:pPr>
@@ -819,7 +893,7 @@
         </w:tc>
         <w:tc>
           <w:tcPr>
-            <w:tcW w:w="2254" w:type="dxa"/>
+            <w:tcW w:w="2027" w:type="dxa"/>
           </w:tcPr>
           <w:p>
             <w:pPr>
@@ -840,7 +914,7 @@
         </w:tc>
         <w:tc>
           <w:tcPr>
-            <w:tcW w:w="2254" w:type="dxa"/>
+            <w:tcW w:w="4917" w:type="dxa"/>
           </w:tcPr>
           <w:p>
             <w:pPr>
@@ -861,7 +935,7 @@
         </w:tc>
         <w:tc>
           <w:tcPr>
-            <w:tcW w:w="2254" w:type="dxa"/>
+            <w:tcW w:w="2473" w:type="dxa"/>
           </w:tcPr>
           <w:p>
             <w:pPr>
@@ -883,42 +957,58 @@
       </w:tr>
       <w:tr>
         <w:trPr>
-          <w:trHeight w:val="635"/>
+          <w:trHeight w:val="1211"/>
         </w:trPr>
         <w:tc>
           <w:tcPr>
-            <w:tcW w:w="2254" w:type="dxa"/>
-            <w:vAlign w:val="center"/>
-          </w:tcPr>
-          <w:p>
-            <w:pPr>
-              <w:jc w:val="center"/>
-              <w:rPr>
-                <w:sz w:val="28"/>
-                <w:szCs w:val="28"/>
-              </w:rPr>
-            </w:pPr>
-            <w:r>
-              <w:rPr>
-                <w:sz w:val="28"/>
-                <w:szCs w:val="28"/>
-              </w:rPr>
-              <w:t>“launchCount”</w:t>
-            </w:r>
-          </w:p>
-          <w:p>
-            <w:pPr>
-              <w:jc w:val="center"/>
-              <w:rPr>
-                <w:sz w:val="28"/>
-                <w:szCs w:val="28"/>
-              </w:rPr>
-            </w:pPr>
-          </w:p>
-        </w:tc>
-        <w:tc>
-          <w:tcPr>
-            <w:tcW w:w="2254" w:type="dxa"/>
+            <w:tcW w:w="1894" w:type="dxa"/>
+            <w:vAlign w:val="center"/>
+          </w:tcPr>
+          <w:p>
+            <w:pPr>
+              <w:jc w:val="center"/>
+              <w:rPr>
+                <w:sz w:val="28"/>
+                <w:szCs w:val="28"/>
+              </w:rPr>
+            </w:pPr>
+            <w:r>
+              <w:rPr>
+                <w:sz w:val="28"/>
+                <w:szCs w:val="28"/>
+              </w:rPr>
+              <w:t>“</w:t>
+            </w:r>
+            <w:proofErr w:type="spellStart"/>
+            <w:r>
+              <w:rPr>
+                <w:sz w:val="28"/>
+                <w:szCs w:val="28"/>
+              </w:rPr>
+              <w:t>launchCount</w:t>
+            </w:r>
+            <w:proofErr w:type="spellEnd"/>
+            <w:r>
+              <w:rPr>
+                <w:sz w:val="28"/>
+                <w:szCs w:val="28"/>
+              </w:rPr>
+              <w:t>”</w:t>
+            </w:r>
+          </w:p>
+          <w:p>
+            <w:pPr>
+              <w:jc w:val="center"/>
+              <w:rPr>
+                <w:sz w:val="28"/>
+                <w:szCs w:val="28"/>
+              </w:rPr>
+            </w:pPr>
+          </w:p>
+        </w:tc>
+        <w:tc>
+          <w:tcPr>
+            <w:tcW w:w="2027" w:type="dxa"/>
             <w:vAlign w:val="center"/>
           </w:tcPr>
           <w:p>
@@ -940,7 +1030,7 @@
         </w:tc>
         <w:tc>
           <w:tcPr>
-            <w:tcW w:w="2254" w:type="dxa"/>
+            <w:tcW w:w="4917" w:type="dxa"/>
             <w:vAlign w:val="center"/>
           </w:tcPr>
           <w:p>
@@ -962,79 +1052,373 @@
         </w:tc>
         <w:tc>
           <w:tcPr>
-            <w:tcW w:w="2254" w:type="dxa"/>
-            <w:vAlign w:val="center"/>
-          </w:tcPr>
-          <w:p>
-            <w:pPr>
-              <w:jc w:val="center"/>
-              <w:rPr>
-                <w:sz w:val="28"/>
-                <w:szCs w:val="28"/>
-              </w:rPr>
-            </w:pPr>
-            <w:r>
-              <w:rPr>
-                <w:sz w:val="28"/>
-                <w:szCs w:val="28"/>
-              </w:rPr>
-              <w:t>Init launchCount and increments it every time game is launched</w:t>
+            <w:tcW w:w="2473" w:type="dxa"/>
+            <w:vAlign w:val="center"/>
+          </w:tcPr>
+          <w:p>
+            <w:pPr>
+              <w:jc w:val="center"/>
+              <w:rPr>
+                <w:sz w:val="28"/>
+                <w:szCs w:val="28"/>
+              </w:rPr>
+            </w:pPr>
+            <w:r>
+              <w:rPr>
+                <w:sz w:val="28"/>
+                <w:szCs w:val="28"/>
+              </w:rPr>
+              <w:t xml:space="preserve">Init </w:t>
+            </w:r>
+            <w:proofErr w:type="spellStart"/>
+            <w:r>
+              <w:rPr>
+                <w:sz w:val="28"/>
+                <w:szCs w:val="28"/>
+              </w:rPr>
+              <w:t>launchCount</w:t>
+            </w:r>
+            <w:proofErr w:type="spellEnd"/>
+            <w:r>
+              <w:rPr>
+                <w:sz w:val="28"/>
+                <w:szCs w:val="28"/>
+              </w:rPr>
+              <w:t xml:space="preserve"> and increments it every time game is launched</w:t>
             </w:r>
           </w:p>
         </w:tc>
       </w:tr>
       <w:tr>
         <w:trPr>
-          <w:trHeight w:val="635"/>
+          <w:trHeight w:val="1008"/>
         </w:trPr>
         <w:tc>
           <w:tcPr>
-            <w:tcW w:w="2254" w:type="dxa"/>
-            <w:vAlign w:val="center"/>
-          </w:tcPr>
-          <w:p>
-            <w:pPr>
-              <w:jc w:val="center"/>
-              <w:rPr>
-                <w:sz w:val="28"/>
-                <w:szCs w:val="28"/>
-              </w:rPr>
-            </w:pPr>
-          </w:p>
-        </w:tc>
-        <w:tc>
-          <w:tcPr>
-            <w:tcW w:w="2254" w:type="dxa"/>
-            <w:vAlign w:val="center"/>
-          </w:tcPr>
-          <w:p>
-            <w:pPr>
-              <w:jc w:val="center"/>
-              <w:rPr>
-                <w:sz w:val="28"/>
-                <w:szCs w:val="28"/>
-              </w:rPr>
-            </w:pPr>
-          </w:p>
-        </w:tc>
-        <w:tc>
-          <w:tcPr>
-            <w:tcW w:w="2254" w:type="dxa"/>
-            <w:vAlign w:val="center"/>
-          </w:tcPr>
-          <w:p>
-            <w:pPr>
-              <w:jc w:val="center"/>
-              <w:rPr>
-                <w:sz w:val="28"/>
-                <w:szCs w:val="28"/>
-              </w:rPr>
-            </w:pPr>
-          </w:p>
-        </w:tc>
-        <w:tc>
-          <w:tcPr>
-            <w:tcW w:w="2254" w:type="dxa"/>
+            <w:tcW w:w="1894" w:type="dxa"/>
+            <w:vAlign w:val="center"/>
+          </w:tcPr>
+          <w:p>
+            <w:pPr>
+              <w:jc w:val="center"/>
+              <w:rPr>
+                <w:sz w:val="28"/>
+                <w:szCs w:val="28"/>
+              </w:rPr>
+            </w:pPr>
+            <w:r>
+              <w:rPr>
+                <w:sz w:val="28"/>
+                <w:szCs w:val="28"/>
+              </w:rPr>
+              <w:t>“</w:t>
+            </w:r>
+            <w:proofErr w:type="spellStart"/>
+            <w:r>
+              <w:rPr>
+                <w:sz w:val="28"/>
+                <w:szCs w:val="28"/>
+              </w:rPr>
+              <w:t>bestScore</w:t>
+            </w:r>
+            <w:proofErr w:type="spellEnd"/>
+            <w:r>
+              <w:rPr>
+                <w:sz w:val="28"/>
+                <w:szCs w:val="28"/>
+              </w:rPr>
+              <w:t>”</w:t>
+            </w:r>
+          </w:p>
+        </w:tc>
+        <w:tc>
+          <w:tcPr>
+            <w:tcW w:w="2027" w:type="dxa"/>
+            <w:vAlign w:val="center"/>
+          </w:tcPr>
+          <w:p>
+            <w:pPr>
+              <w:jc w:val="center"/>
+              <w:rPr>
+                <w:sz w:val="28"/>
+                <w:szCs w:val="28"/>
+              </w:rPr>
+            </w:pPr>
+            <w:r>
+              <w:rPr>
+                <w:sz w:val="28"/>
+                <w:szCs w:val="28"/>
+              </w:rPr>
+              <w:t>GW</w:t>
+            </w:r>
+          </w:p>
+        </w:tc>
+        <w:tc>
+          <w:tcPr>
+            <w:tcW w:w="4917" w:type="dxa"/>
+            <w:vAlign w:val="center"/>
+          </w:tcPr>
+          <w:p>
+            <w:pPr>
+              <w:jc w:val="center"/>
+              <w:rPr>
+                <w:sz w:val="28"/>
+                <w:szCs w:val="28"/>
+              </w:rPr>
+            </w:pPr>
+            <w:proofErr w:type="spellStart"/>
+            <w:r>
+              <w:rPr>
+                <w:sz w:val="28"/>
+                <w:szCs w:val="28"/>
+              </w:rPr>
+              <w:t>makeGameOverMenu</w:t>
+            </w:r>
+            <w:proofErr w:type="spellEnd"/>
+          </w:p>
+        </w:tc>
+        <w:tc>
+          <w:tcPr>
+            <w:tcW w:w="2473" w:type="dxa"/>
+            <w:vAlign w:val="center"/>
+          </w:tcPr>
+          <w:p>
+            <w:pPr>
+              <w:jc w:val="center"/>
+              <w:rPr>
+                <w:sz w:val="28"/>
+                <w:szCs w:val="28"/>
+              </w:rPr>
+            </w:pPr>
+            <w:r>
+              <w:rPr>
+                <w:sz w:val="28"/>
+                <w:szCs w:val="28"/>
+              </w:rPr>
+              <w:t xml:space="preserve">Emits confetti on beating </w:t>
+            </w:r>
+            <w:proofErr w:type="spellStart"/>
+            <w:r>
+              <w:rPr>
+                <w:sz w:val="28"/>
+                <w:szCs w:val="28"/>
+              </w:rPr>
+              <w:t>prev</w:t>
+            </w:r>
+            <w:proofErr w:type="spellEnd"/>
+            <w:r>
+              <w:rPr>
+                <w:sz w:val="28"/>
+                <w:szCs w:val="28"/>
+              </w:rPr>
+              <w:t xml:space="preserve"> high score</w:t>
+            </w:r>
+          </w:p>
+        </w:tc>
+      </w:tr>
+      <w:tr>
+        <w:trPr>
+          <w:trHeight w:val="1008"/>
+        </w:trPr>
+        <w:tc>
+          <w:tcPr>
+            <w:tcW w:w="1894" w:type="dxa"/>
+            <w:vAlign w:val="center"/>
+          </w:tcPr>
+          <w:p>
+            <w:pPr>
+              <w:jc w:val="center"/>
+              <w:rPr>
+                <w:sz w:val="28"/>
+                <w:szCs w:val="28"/>
+              </w:rPr>
+            </w:pPr>
+            <w:r>
+              <w:rPr>
+                <w:sz w:val="28"/>
+                <w:szCs w:val="28"/>
+              </w:rPr>
+              <w:t>“</w:t>
+            </w:r>
+            <w:proofErr w:type="spellStart"/>
+            <w:r>
+              <w:rPr>
+                <w:sz w:val="28"/>
+                <w:szCs w:val="28"/>
+              </w:rPr>
+              <w:t>volumeLevel</w:t>
+            </w:r>
+            <w:proofErr w:type="spellEnd"/>
+            <w:r>
+              <w:rPr>
+                <w:sz w:val="28"/>
+                <w:szCs w:val="28"/>
+              </w:rPr>
+              <w:t>”</w:t>
+            </w:r>
+          </w:p>
+        </w:tc>
+        <w:tc>
+          <w:tcPr>
+            <w:tcW w:w="2027" w:type="dxa"/>
+            <w:vAlign w:val="center"/>
+          </w:tcPr>
+          <w:p>
+            <w:pPr>
+              <w:jc w:val="center"/>
+              <w:rPr>
+                <w:sz w:val="28"/>
+                <w:szCs w:val="28"/>
+              </w:rPr>
+            </w:pPr>
+            <w:proofErr w:type="spellStart"/>
+            <w:r>
+              <w:rPr>
+                <w:sz w:val="28"/>
+                <w:szCs w:val="28"/>
+              </w:rPr>
+              <w:t>SoundManager</w:t>
+            </w:r>
+            <w:proofErr w:type="spellEnd"/>
+          </w:p>
+        </w:tc>
+        <w:tc>
+          <w:tcPr>
+            <w:tcW w:w="4917" w:type="dxa"/>
+            <w:vAlign w:val="center"/>
+          </w:tcPr>
+          <w:p>
+            <w:pPr>
+              <w:rPr>
+                <w:sz w:val="28"/>
+                <w:szCs w:val="28"/>
+              </w:rPr>
+            </w:pPr>
+            <w:r>
+              <w:rPr>
+                <w:sz w:val="28"/>
+                <w:szCs w:val="28"/>
+              </w:rPr>
+              <w:t>Check in all functions that play sound, init()</w:t>
+            </w:r>
+          </w:p>
+        </w:tc>
+        <w:tc>
+          <w:tcPr>
+            <w:tcW w:w="2473" w:type="dxa"/>
+            <w:vAlign w:val="center"/>
+          </w:tcPr>
+          <w:p>
+            <w:pPr>
+              <w:jc w:val="center"/>
+              <w:rPr>
+                <w:sz w:val="28"/>
+                <w:szCs w:val="28"/>
+              </w:rPr>
+            </w:pPr>
+          </w:p>
+        </w:tc>
+      </w:tr>
+      <w:tr>
+        <w:trPr>
+          <w:trHeight w:val="1008"/>
+        </w:trPr>
+        <w:tc>
+          <w:tcPr>
+            <w:tcW w:w="1894" w:type="dxa"/>
+            <w:vAlign w:val="center"/>
+          </w:tcPr>
+          <w:p>
+            <w:pPr>
+              <w:jc w:val="center"/>
+              <w:rPr>
+                <w:sz w:val="28"/>
+                <w:szCs w:val="28"/>
+              </w:rPr>
+            </w:pPr>
+            <w:r>
+              <w:rPr>
+                <w:sz w:val="28"/>
+                <w:szCs w:val="28"/>
+              </w:rPr>
+              <w:t>“</w:t>
+            </w:r>
+            <w:proofErr w:type="spellStart"/>
+            <w:r>
+              <w:rPr>
+                <w:sz w:val="28"/>
+                <w:szCs w:val="28"/>
+              </w:rPr>
+              <w:t>volumeLevel</w:t>
+            </w:r>
+            <w:proofErr w:type="spellEnd"/>
+            <w:r>
+              <w:rPr>
+                <w:sz w:val="28"/>
+                <w:szCs w:val="28"/>
+              </w:rPr>
+              <w:t>”</w:t>
+            </w:r>
+          </w:p>
+        </w:tc>
+        <w:tc>
+          <w:tcPr>
+            <w:tcW w:w="2027" w:type="dxa"/>
+            <w:vAlign w:val="center"/>
+          </w:tcPr>
+          <w:p>
+            <w:pPr>
+              <w:jc w:val="center"/>
+              <w:rPr>
+                <w:sz w:val="28"/>
+                <w:szCs w:val="28"/>
+              </w:rPr>
+            </w:pPr>
+            <w:proofErr w:type="spellStart"/>
+            <w:r>
+              <w:rPr>
+                <w:sz w:val="28"/>
+                <w:szCs w:val="28"/>
+              </w:rPr>
+              <w:t>inGameUI</w:t>
+            </w:r>
+            <w:proofErr w:type="spellEnd"/>
+          </w:p>
+        </w:tc>
+        <w:tc>
+          <w:tcPr>
+            <w:tcW w:w="4917" w:type="dxa"/>
+            <w:vAlign w:val="center"/>
+          </w:tcPr>
+          <w:p>
+            <w:pPr>
+              <w:jc w:val="center"/>
+              <w:rPr>
+                <w:sz w:val="28"/>
+                <w:szCs w:val="28"/>
+              </w:rPr>
+            </w:pPr>
+            <w:proofErr w:type="spellStart"/>
+            <w:r>
+              <w:rPr>
+                <w:sz w:val="28"/>
+                <w:szCs w:val="28"/>
+              </w:rPr>
+              <w:t>makePauseMenu</w:t>
+            </w:r>
+            <w:proofErr w:type="spellEnd"/>
+            <w:r>
+              <w:rPr>
+                <w:sz w:val="28"/>
+                <w:szCs w:val="28"/>
+              </w:rPr>
+              <w:t>()</w:t>
+            </w:r>
+          </w:p>
+        </w:tc>
+        <w:tc>
+          <w:tcPr>
+            <w:tcW w:w="2473" w:type="dxa"/>
             <w:vAlign w:val="center"/>
           </w:tcPr>
           <w:p>
@@ -1049,7 +1433,330 @@
         </w:tc>
       </w:tr>
     </w:tbl>
+    <w:p>
+      <w:bookmarkStart w:id="0" w:name="_GoBack"/>
+      <w:bookmarkEnd w:id="0"/>
+    </w:p>
     <w:p/>
+    <w:p/>
+    <w:p/>
+    <w:p/>
+    <w:p/>
+    <w:p/>
+    <w:p/>
+    <w:p/>
+    <w:p/>
+    <w:p>
+      <w:pPr>
+        <w:tabs>
+          <w:tab w:val="left" w:pos="2295"/>
+        </w:tabs>
+      </w:pPr>
+      <w:r>
+        <w:tab/>
+      </w:r>
+      <w:r>
+        <w:br/>
+      </w:r>
+    </w:p>
+    <w:p>
+      <w:r>
+        <w:br w:type="page"/>
+      </w:r>
+    </w:p>
+    <w:p>
+      <w:pPr>
+        <w:tabs>
+          <w:tab w:val="left" w:pos="2295"/>
+        </w:tabs>
+      </w:pPr>
+    </w:p>
+    <w:p>
+      <w:pPr>
+        <w:tabs>
+          <w:tab w:val="left" w:pos="2295"/>
+        </w:tabs>
+      </w:pPr>
+    </w:p>
+    <w:p>
+      <w:pPr>
+        <w:tabs>
+          <w:tab w:val="left" w:pos="2295"/>
+        </w:tabs>
+      </w:pPr>
+    </w:p>
+    <w:p>
+      <w:pPr>
+        <w:tabs>
+          <w:tab w:val="left" w:pos="2295"/>
+        </w:tabs>
+      </w:pPr>
+    </w:p>
+    <w:tbl>
+      <w:tblPr>
+        <w:tblStyle w:val="TableGrid"/>
+        <w:tblpPr w:leftFromText="180" w:rightFromText="180" w:vertAnchor="page" w:horzAnchor="margin" w:tblpY="3298"/>
+        <w:tblW w:w="9279" w:type="dxa"/>
+        <w:tblLook w:val="04A0"/>
+      </w:tblPr>
+      <w:tblGrid>
+        <w:gridCol w:w="3091"/>
+        <w:gridCol w:w="3091"/>
+        <w:gridCol w:w="3097"/>
+      </w:tblGrid>
+      <w:tr>
+        <w:trPr>
+          <w:trHeight w:val="1468"/>
+        </w:trPr>
+        <w:tc>
+          <w:tcPr>
+            <w:tcW w:w="9279" w:type="dxa"/>
+            <w:gridSpan w:val="3"/>
+          </w:tcPr>
+          <w:p>
+            <w:pPr>
+              <w:jc w:val="center"/>
+              <w:rPr>
+                <w:sz w:val="52"/>
+                <w:szCs w:val="52"/>
+              </w:rPr>
+            </w:pPr>
+            <w:proofErr w:type="spellStart"/>
+            <w:r>
+              <w:rPr>
+                <w:sz w:val="52"/>
+                <w:szCs w:val="52"/>
+              </w:rPr>
+              <w:t>VibrationHelper</w:t>
+            </w:r>
+            <w:proofErr w:type="spellEnd"/>
+          </w:p>
+        </w:tc>
+      </w:tr>
+      <w:tr>
+        <w:trPr>
+          <w:trHeight w:val="1468"/>
+        </w:trPr>
+        <w:tc>
+          <w:tcPr>
+            <w:tcW w:w="3091" w:type="dxa"/>
+          </w:tcPr>
+          <w:p>
+            <w:pPr>
+              <w:jc w:val="center"/>
+              <w:rPr>
+                <w:sz w:val="40"/>
+                <w:szCs w:val="40"/>
+              </w:rPr>
+            </w:pPr>
+            <w:r>
+              <w:rPr>
+                <w:sz w:val="40"/>
+                <w:szCs w:val="40"/>
+              </w:rPr>
+              <w:t>Function called</w:t>
+            </w:r>
+          </w:p>
+        </w:tc>
+        <w:tc>
+          <w:tcPr>
+            <w:tcW w:w="3091" w:type="dxa"/>
+          </w:tcPr>
+          <w:p>
+            <w:pPr>
+              <w:jc w:val="center"/>
+              <w:rPr>
+                <w:sz w:val="40"/>
+                <w:szCs w:val="40"/>
+              </w:rPr>
+            </w:pPr>
+            <w:r>
+              <w:rPr>
+                <w:sz w:val="40"/>
+                <w:szCs w:val="40"/>
+              </w:rPr>
+              <w:t>Calling Point</w:t>
+            </w:r>
+          </w:p>
+        </w:tc>
+        <w:tc>
+          <w:tcPr>
+            <w:tcW w:w="3096" w:type="dxa"/>
+          </w:tcPr>
+          <w:p>
+            <w:pPr>
+              <w:jc w:val="center"/>
+              <w:rPr>
+                <w:sz w:val="40"/>
+                <w:szCs w:val="40"/>
+              </w:rPr>
+            </w:pPr>
+            <w:r>
+              <w:rPr>
+                <w:sz w:val="40"/>
+                <w:szCs w:val="40"/>
+              </w:rPr>
+              <w:t>Notes</w:t>
+            </w:r>
+          </w:p>
+        </w:tc>
+      </w:tr>
+      <w:tr>
+        <w:trPr>
+          <w:trHeight w:val="1468"/>
+        </w:trPr>
+        <w:tc>
+          <w:tcPr>
+            <w:tcW w:w="3091" w:type="dxa"/>
+            <w:vAlign w:val="center"/>
+          </w:tcPr>
+          <w:p>
+            <w:pPr>
+              <w:jc w:val="center"/>
+              <w:rPr>
+                <w:sz w:val="28"/>
+                <w:szCs w:val="28"/>
+              </w:rPr>
+            </w:pPr>
+            <w:proofErr w:type="spellStart"/>
+            <w:r>
+              <w:rPr>
+                <w:sz w:val="28"/>
+                <w:szCs w:val="28"/>
+              </w:rPr>
+              <w:t>vibrateOnce</w:t>
+            </w:r>
+            <w:proofErr w:type="spellEnd"/>
+          </w:p>
+        </w:tc>
+        <w:tc>
+          <w:tcPr>
+            <w:tcW w:w="3091" w:type="dxa"/>
+            <w:vAlign w:val="center"/>
+          </w:tcPr>
+          <w:p>
+            <w:pPr>
+              <w:jc w:val="center"/>
+              <w:rPr>
+                <w:sz w:val="28"/>
+                <w:szCs w:val="28"/>
+              </w:rPr>
+            </w:pPr>
+            <w:r>
+              <w:rPr>
+                <w:sz w:val="28"/>
+                <w:szCs w:val="28"/>
+              </w:rPr>
+              <w:t>---</w:t>
+            </w:r>
+          </w:p>
+        </w:tc>
+        <w:tc>
+          <w:tcPr>
+            <w:tcW w:w="3096" w:type="dxa"/>
+            <w:vAlign w:val="center"/>
+          </w:tcPr>
+          <w:p>
+            <w:pPr>
+              <w:jc w:val="center"/>
+              <w:rPr>
+                <w:sz w:val="28"/>
+                <w:szCs w:val="28"/>
+              </w:rPr>
+            </w:pPr>
+            <w:r>
+              <w:rPr>
+                <w:sz w:val="28"/>
+                <w:szCs w:val="28"/>
+              </w:rPr>
+              <w:t>Vibrates device                once</w:t>
+            </w:r>
+          </w:p>
+        </w:tc>
+      </w:tr>
+      <w:tr>
+        <w:trPr>
+          <w:trHeight w:val="1468"/>
+        </w:trPr>
+        <w:tc>
+          <w:tcPr>
+            <w:tcW w:w="3091" w:type="dxa"/>
+            <w:vAlign w:val="center"/>
+          </w:tcPr>
+          <w:p>
+            <w:pPr>
+              <w:jc w:val="center"/>
+              <w:rPr>
+                <w:sz w:val="28"/>
+                <w:szCs w:val="28"/>
+              </w:rPr>
+            </w:pPr>
+            <w:proofErr w:type="spellStart"/>
+            <w:r>
+              <w:rPr>
+                <w:sz w:val="28"/>
+                <w:szCs w:val="28"/>
+              </w:rPr>
+              <w:t>vibrateWithPattern</w:t>
+            </w:r>
+            <w:proofErr w:type="spellEnd"/>
+          </w:p>
+        </w:tc>
+        <w:tc>
+          <w:tcPr>
+            <w:tcW w:w="3091" w:type="dxa"/>
+            <w:vAlign w:val="center"/>
+          </w:tcPr>
+          <w:p>
+            <w:pPr>
+              <w:jc w:val="center"/>
+              <w:rPr>
+                <w:sz w:val="28"/>
+                <w:szCs w:val="28"/>
+              </w:rPr>
+            </w:pPr>
+            <w:proofErr w:type="spellStart"/>
+            <w:r>
+              <w:rPr>
+                <w:sz w:val="28"/>
+                <w:szCs w:val="28"/>
+              </w:rPr>
+              <w:t>Obstacle:update</w:t>
+            </w:r>
+            <w:proofErr w:type="spellEnd"/>
+          </w:p>
+        </w:tc>
+        <w:tc>
+          <w:tcPr>
+            <w:tcW w:w="3096" w:type="dxa"/>
+            <w:vAlign w:val="center"/>
+          </w:tcPr>
+          <w:p>
+            <w:pPr>
+              <w:jc w:val="center"/>
+              <w:rPr>
+                <w:sz w:val="28"/>
+                <w:szCs w:val="28"/>
+              </w:rPr>
+            </w:pPr>
+            <w:r>
+              <w:rPr>
+                <w:sz w:val="28"/>
+                <w:szCs w:val="28"/>
+              </w:rPr>
+              <w:t>Called form Obstacle’s update and vibrates on Death of obstacle</w:t>
+            </w:r>
+          </w:p>
+        </w:tc>
+      </w:tr>
+    </w:tbl>
+    <w:p>
+      <w:pPr>
+        <w:tabs>
+          <w:tab w:val="left" w:pos="2295"/>
+        </w:tabs>
+      </w:pPr>
+    </w:p>
     <w:sectPr>
       <w:pgSz w:w="11906" w:h="16838"/>
       <w:pgMar w:top="1440" w:right="1440" w:bottom="1440" w:left="1440" w:header="708" w:footer="708" w:gutter="0"/>
@@ -1061,7 +1768,7 @@
 </file>
 
 <file path=word/styles.xml><?xml version="1.0" encoding="utf-8"?>
-<w:styles xmlns:mc="http://schemas.openxmlformats.org/markup-compatibility/2006" xmlns:r="http://schemas.openxmlformats.org/officeDocument/2006/relationships" xmlns:w="http://schemas.openxmlformats.org/wordprocessingml/2006/main" xmlns:w14="http://schemas.microsoft.com/office/word/2010/wordml" xmlns:w15="http://schemas.microsoft.com/office/word/2012/wordml" xmlns:w16cid="http://schemas.microsoft.com/office/word/2016/wordml/cid" xmlns:w16se="http://schemas.microsoft.com/office/word/2015/wordml/symex" mc:Ignorable="w14 w15 w16se w16cid">
+<w:styles xmlns:r="http://schemas.openxmlformats.org/officeDocument/2006/relationships" xmlns:w="http://schemas.openxmlformats.org/wordprocessingml/2006/main">
   <w:docDefaults>
     <w:rPrDefault>
       <w:rPr>
@@ -1077,387 +1784,149 @@
       </w:pPr>
     </w:pPrDefault>
   </w:docDefaults>
-  <w:latentStyles w:defLockedState="0" w:defUIPriority="99" w:defSemiHidden="0" w:defUnhideWhenUsed="0" w:defQFormat="0" w:count="376">
-    <w:lsdException w:name="Normal" w:uiPriority="0" w:qFormat="1"/>
-    <w:lsdException w:name="heading 1" w:uiPriority="9" w:qFormat="1"/>
-    <w:lsdException w:name="heading 2" w:semiHidden="1" w:uiPriority="9" w:unhideWhenUsed="1" w:qFormat="1"/>
-    <w:lsdException w:name="heading 3" w:semiHidden="1" w:uiPriority="9" w:unhideWhenUsed="1" w:qFormat="1"/>
-    <w:lsdException w:name="heading 4" w:semiHidden="1" w:uiPriority="9" w:unhideWhenUsed="1" w:qFormat="1"/>
-    <w:lsdException w:name="heading 5" w:semiHidden="1" w:uiPriority="9" w:unhideWhenUsed="1" w:qFormat="1"/>
-    <w:lsdException w:name="heading 6" w:semiHidden="1" w:uiPriority="9" w:unhideWhenUsed="1" w:qFormat="1"/>
-    <w:lsdException w:name="heading 7" w:semiHidden="1" w:uiPriority="9" w:unhideWhenUsed="1" w:qFormat="1"/>
-    <w:lsdException w:name="heading 8" w:semiHidden="1" w:uiPriority="9" w:unhideWhenUsed="1" w:qFormat="1"/>
-    <w:lsdException w:name="heading 9" w:semiHidden="1" w:uiPriority="9" w:unhideWhenUsed="1" w:qFormat="1"/>
-    <w:lsdException w:name="index 1" w:semiHidden="1" w:unhideWhenUsed="1"/>
-    <w:lsdException w:name="index 2" w:semiHidden="1" w:unhideWhenUsed="1"/>
-    <w:lsdException w:name="index 3" w:semiHidden="1" w:unhideWhenUsed="1"/>
-    <w:lsdException w:name="index 4" w:semiHidden="1" w:unhideWhenUsed="1"/>
-    <w:lsdException w:name="index 5" w:semiHidden="1" w:unhideWhenUsed="1"/>
-    <w:lsdException w:name="index 6" w:semiHidden="1" w:unhideWhenUsed="1"/>
-    <w:lsdException w:name="index 7" w:semiHidden="1" w:unhideWhenUsed="1"/>
-    <w:lsdException w:name="index 8" w:semiHidden="1" w:unhideWhenUsed="1"/>
-    <w:lsdException w:name="index 9" w:semiHidden="1" w:unhideWhenUsed="1"/>
-    <w:lsdException w:name="toc 1" w:semiHidden="1" w:uiPriority="39" w:unhideWhenUsed="1"/>
-    <w:lsdException w:name="toc 2" w:semiHidden="1" w:uiPriority="39" w:unhideWhenUsed="1"/>
-    <w:lsdException w:name="toc 3" w:semiHidden="1" w:uiPriority="39" w:unhideWhenUsed="1"/>
-    <w:lsdException w:name="toc 4" w:semiHidden="1" w:uiPriority="39" w:unhideWhenUsed="1"/>
-    <w:lsdException w:name="toc 5" w:semiHidden="1" w:uiPriority="39" w:unhideWhenUsed="1"/>
-    <w:lsdException w:name="toc 6" w:semiHidden="1" w:uiPriority="39" w:unhideWhenUsed="1"/>
-    <w:lsdException w:name="toc 7" w:semiHidden="1" w:uiPriority="39" w:unhideWhenUsed="1"/>
-    <w:lsdException w:name="toc 8" w:semiHidden="1" w:uiPriority="39" w:unhideWhenUsed="1"/>
-    <w:lsdException w:name="toc 9" w:semiHidden="1" w:uiPriority="39" w:unhideWhenUsed="1"/>
-    <w:lsdException w:name="Normal Indent" w:semiHidden="1" w:unhideWhenUsed="1"/>
-    <w:lsdException w:name="footnote text" w:semiHidden="1" w:unhideWhenUsed="1"/>
-    <w:lsdException w:name="annotation text" w:semiHidden="1" w:unhideWhenUsed="1"/>
-    <w:lsdException w:name="header" w:semiHidden="1" w:unhideWhenUsed="1"/>
-    <w:lsdException w:name="footer" w:semiHidden="1" w:unhideWhenUsed="1"/>
-    <w:lsdException w:name="index heading" w:semiHidden="1" w:unhideWhenUsed="1"/>
-    <w:lsdException w:name="caption" w:semiHidden="1" w:uiPriority="35" w:unhideWhenUsed="1" w:qFormat="1"/>
-    <w:lsdException w:name="table of figures" w:semiHidden="1" w:unhideWhenUsed="1"/>
-    <w:lsdException w:name="envelope address" w:semiHidden="1" w:unhideWhenUsed="1"/>
-    <w:lsdException w:name="envelope return" w:semiHidden="1" w:unhideWhenUsed="1"/>
-    <w:lsdException w:name="footnote reference" w:semiHidden="1" w:unhideWhenUsed="1"/>
-    <w:lsdException w:name="annotation reference" w:semiHidden="1" w:unhideWhenUsed="1"/>
-    <w:lsdException w:name="line number" w:semiHidden="1" w:unhideWhenUsed="1"/>
-    <w:lsdException w:name="page number" w:semiHidden="1" w:unhideWhenUsed="1"/>
-    <w:lsdException w:name="endnote reference" w:semiHidden="1" w:unhideWhenUsed="1"/>
-    <w:lsdException w:name="endnote text" w:semiHidden="1" w:unhideWhenUsed="1"/>
-    <w:lsdException w:name="table of authorities" w:semiHidden="1" w:unhideWhenUsed="1"/>
-    <w:lsdException w:name="macro" w:semiHidden="1" w:unhideWhenUsed="1"/>
-    <w:lsdException w:name="toa heading" w:semiHidden="1" w:unhideWhenUsed="1"/>
-    <w:lsdException w:name="List" w:semiHidden="1" w:unhideWhenUsed="1"/>
-    <w:lsdException w:name="List Bullet" w:semiHidden="1" w:unhideWhenUsed="1"/>
-    <w:lsdException w:name="List Number" w:semiHidden="1" w:unhideWhenUsed="1"/>
-    <w:lsdException w:name="List 2" w:semiHidden="1" w:unhideWhenUsed="1"/>
-    <w:lsdException w:name="List 3" w:semiHidden="1" w:unhideWhenUsed="1"/>
-    <w:lsdException w:name="List 4" w:semiHidden="1" w:unhideWhenUsed="1"/>
-    <w:lsdException w:name="List 5" w:semiHidden="1" w:unhideWhenUsed="1"/>
-    <w:lsdException w:name="List Bullet 2" w:semiHidden="1" w:unhideWhenUsed="1"/>
-    <w:lsdException w:name="List Bullet 3" w:semiHidden="1" w:unhideWhenUsed="1"/>
-    <w:lsdException w:name="List Bullet 4" w:semiHidden="1" w:unhideWhenUsed="1"/>
-    <w:lsdException w:name="List Bullet 5" w:semiHidden="1" w:unhideWhenUsed="1"/>
-    <w:lsdException w:name="List Number 2" w:semiHidden="1" w:unhideWhenUsed="1"/>
-    <w:lsdException w:name="List Number 3" w:semiHidden="1" w:unhideWhenUsed="1"/>
-    <w:lsdException w:name="List Number 4" w:semiHidden="1" w:unhideWhenUsed="1"/>
-    <w:lsdException w:name="List Number 5" w:semiHidden="1" w:unhideWhenUsed="1"/>
-    <w:lsdException w:name="Title" w:uiPriority="10" w:qFormat="1"/>
-    <w:lsdException w:name="Closing" w:semiHidden="1" w:unhideWhenUsed="1"/>
-    <w:lsdException w:name="Signature" w:semiHidden="1" w:unhideWhenUsed="1"/>
-    <w:lsdException w:name="Default Paragraph Font" w:semiHidden="1" w:uiPriority="1" w:unhideWhenUsed="1"/>
-    <w:lsdException w:name="Body Text" w:semiHidden="1" w:unhideWhenUsed="1"/>
-    <w:lsdException w:name="Body Text Indent" w:semiHidden="1" w:unhideWhenUsed="1"/>
-    <w:lsdException w:name="List Continue" w:semiHidden="1" w:unhideWhenUsed="1"/>
-    <w:lsdException w:name="List Continue 2" w:semiHidden="1" w:unhideWhenUsed="1"/>
-    <w:lsdException w:name="List Continue 3" w:semiHidden="1" w:unhideWhenUsed="1"/>
-    <w:lsdException w:name="List Continue 4" w:semiHidden="1" w:unhideWhenUsed="1"/>
-    <w:lsdException w:name="List Continue 5" w:semiHidden="1" w:unhideWhenUsed="1"/>
-    <w:lsdException w:name="Message Header" w:semiHidden="1" w:unhideWhenUsed="1"/>
-    <w:lsdException w:name="Subtitle" w:uiPriority="11" w:qFormat="1"/>
-    <w:lsdException w:name="Salutation" w:semiHidden="1" w:unhideWhenUsed="1"/>
-    <w:lsdException w:name="Date" w:semiHidden="1" w:unhideWhenUsed="1"/>
-    <w:lsdException w:name="Body Text First Indent" w:semiHidden="1" w:unhideWhenUsed="1"/>
-    <w:lsdException w:name="Body Text First Indent 2" w:semiHidden="1" w:unhideWhenUsed="1"/>
-    <w:lsdException w:name="Note Heading" w:semiHidden="1" w:unhideWhenUsed="1"/>
-    <w:lsdException w:name="Body Text 2" w:semiHidden="1" w:unhideWhenUsed="1"/>
-    <w:lsdException w:name="Body Text 3" w:semiHidden="1" w:unhideWhenUsed="1"/>
-    <w:lsdException w:name="Body Text Indent 2" w:semiHidden="1" w:unhideWhenUsed="1"/>
-    <w:lsdException w:name="Body Text Indent 3" w:semiHidden="1" w:unhideWhenUsed="1"/>
-    <w:lsdException w:name="Block Text" w:semiHidden="1" w:unhideWhenUsed="1"/>
-    <w:lsdException w:name="Hyperlink" w:semiHidden="1" w:unhideWhenUsed="1"/>
-    <w:lsdException w:name="FollowedHyperlink" w:semiHidden="1" w:unhideWhenUsed="1"/>
-    <w:lsdException w:name="Strong" w:uiPriority="22" w:qFormat="1"/>
-    <w:lsdException w:name="Emphasis" w:uiPriority="20" w:qFormat="1"/>
-    <w:lsdException w:name="Document Map" w:semiHidden="1" w:unhideWhenUsed="1"/>
-    <w:lsdException w:name="Plain Text" w:semiHidden="1" w:unhideWhenUsed="1"/>
-    <w:lsdException w:name="E-mail Signature" w:semiHidden="1" w:unhideWhenUsed="1"/>
-    <w:lsdException w:name="HTML Top of Form" w:semiHidden="1" w:unhideWhenUsed="1"/>
-    <w:lsdException w:name="HTML Bottom of Form" w:semiHidden="1" w:unhideWhenUsed="1"/>
-    <w:lsdException w:name="Normal (Web)" w:semiHidden="1" w:unhideWhenUsed="1"/>
-    <w:lsdException w:name="HTML Acronym" w:semiHidden="1" w:unhideWhenUsed="1"/>
-    <w:lsdException w:name="HTML Address" w:semiHidden="1" w:unhideWhenUsed="1"/>
-    <w:lsdException w:name="HTML Cite" w:semiHidden="1" w:unhideWhenUsed="1"/>
-    <w:lsdException w:name="HTML Code" w:semiHidden="1" w:unhideWhenUsed="1"/>
-    <w:lsdException w:name="HTML Definition" w:semiHidden="1" w:unhideWhenUsed="1"/>
-    <w:lsdException w:name="HTML Keyboard" w:semiHidden="1" w:unhideWhenUsed="1"/>
-    <w:lsdException w:name="HTML Preformatted" w:semiHidden="1" w:unhideWhenUsed="1"/>
-    <w:lsdException w:name="HTML Sample" w:semiHidden="1" w:unhideWhenUsed="1"/>
-    <w:lsdException w:name="HTML Typewriter" w:semiHidden="1" w:unhideWhenUsed="1"/>
-    <w:lsdException w:name="HTML Variable" w:semiHidden="1" w:unhideWhenUsed="1"/>
-    <w:lsdException w:name="Normal Table" w:semiHidden="1" w:unhideWhenUsed="1"/>
-    <w:lsdException w:name="annotation subject" w:semiHidden="1" w:unhideWhenUsed="1"/>
-    <w:lsdException w:name="No List" w:semiHidden="1" w:unhideWhenUsed="1"/>
-    <w:lsdException w:name="Outline List 1" w:semiHidden="1" w:unhideWhenUsed="1"/>
-    <w:lsdException w:name="Outline List 2" w:semiHidden="1" w:unhideWhenUsed="1"/>
-    <w:lsdException w:name="Outline List 3" w:semiHidden="1" w:unhideWhenUsed="1"/>
-    <w:lsdException w:name="Table Simple 1" w:semiHidden="1" w:unhideWhenUsed="1"/>
-    <w:lsdException w:name="Table Simple 2" w:semiHidden="1" w:unhideWhenUsed="1"/>
-    <w:lsdException w:name="Table Simple 3" w:semiHidden="1" w:unhideWhenUsed="1"/>
-    <w:lsdException w:name="Table Classic 1" w:semiHidden="1" w:unhideWhenUsed="1"/>
-    <w:lsdException w:name="Table Classic 2" w:semiHidden="1" w:unhideWhenUsed="1"/>
-    <w:lsdException w:name="Table Classic 3" w:semiHidden="1" w:unhideWhenUsed="1"/>
-    <w:lsdException w:name="Table Classic 4" w:semiHidden="1" w:unhideWhenUsed="1"/>
-    <w:lsdException w:name="Table Colorful 1" w:semiHidden="1" w:unhideWhenUsed="1"/>
-    <w:lsdException w:name="Table Colorful 2" w:semiHidden="1" w:unhideWhenUsed="1"/>
-    <w:lsdException w:name="Table Colorful 3" w:semiHidden="1" w:unhideWhenUsed="1"/>
-    <w:lsdException w:name="Table Columns 1" w:semiHidden="1" w:unhideWhenUsed="1"/>
-    <w:lsdException w:name="Table Columns 2" w:semiHidden="1" w:unhideWhenUsed="1"/>
-    <w:lsdException w:name="Table Columns 3" w:semiHidden="1" w:unhideWhenUsed="1"/>
-    <w:lsdException w:name="Table Columns 4" w:semiHidden="1" w:unhideWhenUsed="1"/>
-    <w:lsdException w:name="Table Columns 5" w:semiHidden="1" w:unhideWhenUsed="1"/>
-    <w:lsdException w:name="Table Grid 1" w:semiHidden="1" w:unhideWhenUsed="1"/>
-    <w:lsdException w:name="Table Grid 2" w:semiHidden="1" w:unhideWhenUsed="1"/>
-    <w:lsdException w:name="Table Grid 3" w:semiHidden="1" w:unhideWhenUsed="1"/>
-    <w:lsdException w:name="Table Grid 4" w:semiHidden="1" w:unhideWhenUsed="1"/>
-    <w:lsdException w:name="Table Grid 5" w:semiHidden="1" w:unhideWhenUsed="1"/>
-    <w:lsdException w:name="Table Grid 6" w:semiHidden="1" w:unhideWhenUsed="1"/>
-    <w:lsdException w:name="Table Grid 7" w:semiHidden="1" w:unhideWhenUsed="1"/>
-    <w:lsdException w:name="Table Grid 8" w:semiHidden="1" w:unhideWhenUsed="1"/>
-    <w:lsdException w:name="Table List 1" w:semiHidden="1" w:unhideWhenUsed="1"/>
-    <w:lsdException w:name="Table List 2" w:semiHidden="1" w:unhideWhenUsed="1"/>
-    <w:lsdException w:name="Table List 3" w:semiHidden="1" w:unhideWhenUsed="1"/>
-    <w:lsdException w:name="Table List 4" w:semiHidden="1" w:unhideWhenUsed="1"/>
-    <w:lsdException w:name="Table List 5" w:semiHidden="1" w:unhideWhenUsed="1"/>
-    <w:lsdException w:name="Table List 6" w:semiHidden="1" w:unhideWhenUsed="1"/>
-    <w:lsdException w:name="Table List 7" w:semiHidden="1" w:unhideWhenUsed="1"/>
-    <w:lsdException w:name="Table List 8" w:semiHidden="1" w:unhideWhenUsed="1"/>
-    <w:lsdException w:name="Table 3D effects 1" w:semiHidden="1" w:unhideWhenUsed="1"/>
-    <w:lsdException w:name="Table 3D effects 2" w:semiHidden="1" w:unhideWhenUsed="1"/>
-    <w:lsdException w:name="Table 3D effects 3" w:semiHidden="1" w:unhideWhenUsed="1"/>
-    <w:lsdException w:name="Table Contemporary" w:semiHidden="1" w:unhideWhenUsed="1"/>
-    <w:lsdException w:name="Table Elegant" w:semiHidden="1" w:unhideWhenUsed="1"/>
-    <w:lsdException w:name="Table Professional" w:semiHidden="1" w:unhideWhenUsed="1"/>
-    <w:lsdException w:name="Table Subtle 1" w:semiHidden="1" w:unhideWhenUsed="1"/>
-    <w:lsdException w:name="Table Subtle 2" w:semiHidden="1" w:unhideWhenUsed="1"/>
-    <w:lsdException w:name="Table Web 1" w:semiHidden="1" w:unhideWhenUsed="1"/>
-    <w:lsdException w:name="Table Web 2" w:semiHidden="1" w:unhideWhenUsed="1"/>
-    <w:lsdException w:name="Table Web 3" w:semiHidden="1" w:unhideWhenUsed="1"/>
-    <w:lsdException w:name="Balloon Text" w:semiHidden="1" w:unhideWhenUsed="1"/>
-    <w:lsdException w:name="Table Grid" w:uiPriority="39"/>
-    <w:lsdException w:name="Table Theme" w:semiHidden="1" w:unhideWhenUsed="1"/>
-    <w:lsdException w:name="Placeholder Text" w:semiHidden="1"/>
-    <w:lsdException w:name="No Spacing" w:uiPriority="1" w:qFormat="1"/>
-    <w:lsdException w:name="Light Shading" w:uiPriority="60"/>
-    <w:lsdException w:name="Light List" w:uiPriority="61"/>
-    <w:lsdException w:name="Light Grid" w:uiPriority="62"/>
-    <w:lsdException w:name="Medium Shading 1" w:uiPriority="63"/>
-    <w:lsdException w:name="Medium Shading 2" w:uiPriority="64"/>
-    <w:lsdException w:name="Medium List 1" w:uiPriority="65"/>
-    <w:lsdException w:name="Medium List 2" w:uiPriority="66"/>
-    <w:lsdException w:name="Medium Grid 1" w:uiPriority="67"/>
-    <w:lsdException w:name="Medium Grid 2" w:uiPriority="68"/>
-    <w:lsdException w:name="Medium Grid 3" w:uiPriority="69"/>
-    <w:lsdException w:name="Dark List" w:uiPriority="70"/>
-    <w:lsdException w:name="Colorful Shading" w:uiPriority="71"/>
-    <w:lsdException w:name="Colorful List" w:uiPriority="72"/>
-    <w:lsdException w:name="Colorful Grid" w:uiPriority="73"/>
-    <w:lsdException w:name="Light Shading Accent 1" w:uiPriority="60"/>
-    <w:lsdException w:name="Light List Accent 1" w:uiPriority="61"/>
-    <w:lsdException w:name="Light Grid Accent 1" w:uiPriority="62"/>
-    <w:lsdException w:name="Medium Shading 1 Accent 1" w:uiPriority="63"/>
-    <w:lsdException w:name="Medium Shading 2 Accent 1" w:uiPriority="64"/>
-    <w:lsdException w:name="Medium List 1 Accent 1" w:uiPriority="65"/>
-    <w:lsdException w:name="Revision" w:semiHidden="1"/>
-    <w:lsdException w:name="List Paragraph" w:uiPriority="34" w:qFormat="1"/>
-    <w:lsdException w:name="Quote" w:uiPriority="29" w:qFormat="1"/>
-    <w:lsdException w:name="Intense Quote" w:uiPriority="30" w:qFormat="1"/>
-    <w:lsdException w:name="Medium List 2 Accent 1" w:uiPriority="66"/>
-    <w:lsdException w:name="Medium Grid 1 Accent 1" w:uiPriority="67"/>
-    <w:lsdException w:name="Medium Grid 2 Accent 1" w:uiPriority="68"/>
-    <w:lsdException w:name="Medium Grid 3 Accent 1" w:uiPriority="69"/>
-    <w:lsdException w:name="Dark List Accent 1" w:uiPriority="70"/>
-    <w:lsdException w:name="Colorful Shading Accent 1" w:uiPriority="71"/>
-    <w:lsdException w:name="Colorful List Accent 1" w:uiPriority="72"/>
-    <w:lsdException w:name="Colorful Grid Accent 1" w:uiPriority="73"/>
-    <w:lsdException w:name="Light Shading Accent 2" w:uiPriority="60"/>
-    <w:lsdException w:name="Light List Accent 2" w:uiPriority="61"/>
-    <w:lsdException w:name="Light Grid Accent 2" w:uiPriority="62"/>
-    <w:lsdException w:name="Medium Shading 1 Accent 2" w:uiPriority="63"/>
-    <w:lsdException w:name="Medium Shading 2 Accent 2" w:uiPriority="64"/>
-    <w:lsdException w:name="Medium List 1 Accent 2" w:uiPriority="65"/>
-    <w:lsdException w:name="Medium List 2 Accent 2" w:uiPriority="66"/>
-    <w:lsdException w:name="Medium Grid 1 Accent 2" w:uiPriority="67"/>
-    <w:lsdException w:name="Medium Grid 2 Accent 2" w:uiPriority="68"/>
-    <w:lsdException w:name="Medium Grid 3 Accent 2" w:uiPriority="69"/>
-    <w:lsdException w:name="Dark List Accent 2" w:uiPriority="70"/>
-    <w:lsdException w:name="Colorful Shading Accent 2" w:uiPriority="71"/>
-    <w:lsdException w:name="Colorful List Accent 2" w:uiPriority="72"/>
-    <w:lsdException w:name="Colorful Grid Accent 2" w:uiPriority="73"/>
-    <w:lsdException w:name="Light Shading Accent 3" w:uiPriority="60"/>
-    <w:lsdException w:name="Light List Accent 3" w:uiPriority="61"/>
-    <w:lsdException w:name="Light Grid Accent 3" w:uiPriority="62"/>
-    <w:lsdException w:name="Medium Shading 1 Accent 3" w:uiPriority="63"/>
-    <w:lsdException w:name="Medium Shading 2 Accent 3" w:uiPriority="64"/>
-    <w:lsdException w:name="Medium List 1 Accent 3" w:uiPriority="65"/>
-    <w:lsdException w:name="Medium List 2 Accent 3" w:uiPriority="66"/>
-    <w:lsdException w:name="Medium Grid 1 Accent 3" w:uiPriority="67"/>
-    <w:lsdException w:name="Medium Grid 2 Accent 3" w:uiPriority="68"/>
-    <w:lsdException w:name="Medium Grid 3 Accent 3" w:uiPriority="69"/>
-    <w:lsdException w:name="Dark List Accent 3" w:uiPriority="70"/>
-    <w:lsdException w:name="Colorful Shading Accent 3" w:uiPriority="71"/>
-    <w:lsdException w:name="Colorful List Accent 3" w:uiPriority="72"/>
-    <w:lsdException w:name="Colorful Grid Accent 3" w:uiPriority="73"/>
-    <w:lsdException w:name="Light Shading Accent 4" w:uiPriority="60"/>
-    <w:lsdException w:name="Light List Accent 4" w:uiPriority="61"/>
-    <w:lsdException w:name="Light Grid Accent 4" w:uiPriority="62"/>
-    <w:lsdException w:name="Medium Shading 1 Accent 4" w:uiPriority="63"/>
-    <w:lsdException w:name="Medium Shading 2 Accent 4" w:uiPriority="64"/>
-    <w:lsdException w:name="Medium List 1 Accent 4" w:uiPriority="65"/>
-    <w:lsdException w:name="Medium List 2 Accent 4" w:uiPriority="66"/>
-    <w:lsdException w:name="Medium Grid 1 Accent 4" w:uiPriority="67"/>
-    <w:lsdException w:name="Medium Grid 2 Accent 4" w:uiPriority="68"/>
-    <w:lsdException w:name="Medium Grid 3 Accent 4" w:uiPriority="69"/>
-    <w:lsdException w:name="Dark List Accent 4" w:uiPriority="70"/>
-    <w:lsdException w:name="Colorful Shading Accent 4" w:uiPriority="71"/>
-    <w:lsdException w:name="Colorful List Accent 4" w:uiPriority="72"/>
-    <w:lsdException w:name="Colorful Grid Accent 4" w:uiPriority="73"/>
-    <w:lsdException w:name="Light Shading Accent 5" w:uiPriority="60"/>
-    <w:lsdException w:name="Light List Accent 5" w:uiPriority="61"/>
-    <w:lsdException w:name="Light Grid Accent 5" w:uiPriority="62"/>
-    <w:lsdException w:name="Medium Shading 1 Accent 5" w:uiPriority="63"/>
-    <w:lsdException w:name="Medium Shading 2 Accent 5" w:uiPriority="64"/>
-    <w:lsdException w:name="Medium List 1 Accent 5" w:uiPriority="65"/>
-    <w:lsdException w:name="Medium List 2 Accent 5" w:uiPriority="66"/>
-    <w:lsdException w:name="Medium Grid 1 Accent 5" w:uiPriority="67"/>
-    <w:lsdException w:name="Medium Grid 2 Accent 5" w:uiPriority="68"/>
-    <w:lsdException w:name="Medium Grid 3 Accent 5" w:uiPriority="69"/>
-    <w:lsdException w:name="Dark List Accent 5" w:uiPriority="70"/>
-    <w:lsdException w:name="Colorful Shading Accent 5" w:uiPriority="71"/>
-    <w:lsdException w:name="Colorful List Accent 5" w:uiPriority="72"/>
-    <w:lsdException w:name="Colorful Grid Accent 5" w:uiPriority="73"/>
-    <w:lsdException w:name="Light Shading Accent 6" w:uiPriority="60"/>
-    <w:lsdException w:name="Light List Accent 6" w:uiPriority="61"/>
-    <w:lsdException w:name="Light Grid Accent 6" w:uiPriority="62"/>
-    <w:lsdException w:name="Medium Shading 1 Accent 6" w:uiPriority="63"/>
-    <w:lsdException w:name="Medium Shading 2 Accent 6" w:uiPriority="64"/>
-    <w:lsdException w:name="Medium List 1 Accent 6" w:uiPriority="65"/>
-    <w:lsdException w:name="Medium List 2 Accent 6" w:uiPriority="66"/>
-    <w:lsdException w:name="Medium Grid 1 Accent 6" w:uiPriority="67"/>
-    <w:lsdException w:name="Medium Grid 2 Accent 6" w:uiPriority="68"/>
-    <w:lsdException w:name="Medium Grid 3 Accent 6" w:uiPriority="69"/>
-    <w:lsdException w:name="Dark List Accent 6" w:uiPriority="70"/>
-    <w:lsdException w:name="Colorful Shading Accent 6" w:uiPriority="71"/>
-    <w:lsdException w:name="Colorful List Accent 6" w:uiPriority="72"/>
-    <w:lsdException w:name="Colorful Grid Accent 6" w:uiPriority="73"/>
-    <w:lsdException w:name="Subtle Emphasis" w:uiPriority="19" w:qFormat="1"/>
-    <w:lsdException w:name="Intense Emphasis" w:uiPriority="21" w:qFormat="1"/>
-    <w:lsdException w:name="Subtle Reference" w:uiPriority="31" w:qFormat="1"/>
-    <w:lsdException w:name="Intense Reference" w:uiPriority="32" w:qFormat="1"/>
-    <w:lsdException w:name="Book Title" w:uiPriority="33" w:qFormat="1"/>
-    <w:lsdException w:name="Bibliography" w:semiHidden="1" w:uiPriority="37" w:unhideWhenUsed="1"/>
-    <w:lsdException w:name="TOC Heading" w:semiHidden="1" w:uiPriority="39" w:unhideWhenUsed="1" w:qFormat="1"/>
-    <w:lsdException w:name="Plain Table 1" w:uiPriority="41"/>
-    <w:lsdException w:name="Plain Table 2" w:uiPriority="42"/>
-    <w:lsdException w:name="Plain Table 3" w:uiPriority="43"/>
-    <w:lsdException w:name="Plain Table 4" w:uiPriority="44"/>
-    <w:lsdException w:name="Plain Table 5" w:uiPriority="45"/>
-    <w:lsdException w:name="Grid Table Light" w:uiPriority="40"/>
-    <w:lsdException w:name="Grid Table 1 Light" w:uiPriority="46"/>
-    <w:lsdException w:name="Grid Table 2" w:uiPriority="47"/>
-    <w:lsdException w:name="Grid Table 3" w:uiPriority="48"/>
-    <w:lsdException w:name="Grid Table 4" w:uiPriority="49"/>
-    <w:lsdException w:name="Grid Table 5 Dark" w:uiPriority="50"/>
-    <w:lsdException w:name="Grid Table 6 Colorful" w:uiPriority="51"/>
-    <w:lsdException w:name="Grid Table 7 Colorful" w:uiPriority="52"/>
-    <w:lsdException w:name="Grid Table 1 Light Accent 1" w:uiPriority="46"/>
-    <w:lsdException w:name="Grid Table 2 Accent 1" w:uiPriority="47"/>
-    <w:lsdException w:name="Grid Table 3 Accent 1" w:uiPriority="48"/>
-    <w:lsdException w:name="Grid Table 4 Accent 1" w:uiPriority="49"/>
-    <w:lsdException w:name="Grid Table 5 Dark Accent 1" w:uiPriority="50"/>
-    <w:lsdException w:name="Grid Table 6 Colorful Accent 1" w:uiPriority="51"/>
-    <w:lsdException w:name="Grid Table 7 Colorful Accent 1" w:uiPriority="52"/>
-    <w:lsdException w:name="Grid Table 1 Light Accent 2" w:uiPriority="46"/>
-    <w:lsdException w:name="Grid Table 2 Accent 2" w:uiPriority="47"/>
-    <w:lsdException w:name="Grid Table 3 Accent 2" w:uiPriority="48"/>
-    <w:lsdException w:name="Grid Table 4 Accent 2" w:uiPriority="49"/>
-    <w:lsdException w:name="Grid Table 5 Dark Accent 2" w:uiPriority="50"/>
-    <w:lsdException w:name="Grid Table 6 Colorful Accent 2" w:uiPriority="51"/>
-    <w:lsdException w:name="Grid Table 7 Colorful Accent 2" w:uiPriority="52"/>
-    <w:lsdException w:name="Grid Table 1 Light Accent 3" w:uiPriority="46"/>
-    <w:lsdException w:name="Grid Table 2 Accent 3" w:uiPriority="47"/>
-    <w:lsdException w:name="Grid Table 3 Accent 3" w:uiPriority="48"/>
-    <w:lsdException w:name="Grid Table 4 Accent 3" w:uiPriority="49"/>
-    <w:lsdException w:name="Grid Table 5 Dark Accent 3" w:uiPriority="50"/>
-    <w:lsdException w:name="Grid Table 6 Colorful Accent 3" w:uiPriority="51"/>
-    <w:lsdException w:name="Grid Table 7 Colorful Accent 3" w:uiPriority="52"/>
-    <w:lsdException w:name="Grid Table 1 Light Accent 4" w:uiPriority="46"/>
-    <w:lsdException w:name="Grid Table 2 Accent 4" w:uiPriority="47"/>
-    <w:lsdException w:name="Grid Table 3 Accent 4" w:uiPriority="48"/>
-    <w:lsdException w:name="Grid Table 4 Accent 4" w:uiPriority="49"/>
-    <w:lsdException w:name="Grid Table 5 Dark Accent 4" w:uiPriority="50"/>
-    <w:lsdException w:name="Grid Table 6 Colorful Accent 4" w:uiPriority="51"/>
-    <w:lsdException w:name="Grid Table 7 Colorful Accent 4" w:uiPriority="52"/>
-    <w:lsdException w:name="Grid Table 1 Light Accent 5" w:uiPriority="46"/>
-    <w:lsdException w:name="Grid Table 2 Accent 5" w:uiPriority="47"/>
-    <w:lsdException w:name="Grid Table 3 Accent 5" w:uiPriority="48"/>
-    <w:lsdException w:name="Grid Table 4 Accent 5" w:uiPriority="49"/>
-    <w:lsdException w:name="Grid Table 5 Dark Accent 5" w:uiPriority="50"/>
-    <w:lsdException w:name="Grid Table 6 Colorful Accent 5" w:uiPriority="51"/>
-    <w:lsdException w:name="Grid Table 7 Colorful Accent 5" w:uiPriority="52"/>
-    <w:lsdException w:name="Grid Table 1 Light Accent 6" w:uiPriority="46"/>
-    <w:lsdException w:name="Grid Table 2 Accent 6" w:uiPriority="47"/>
-    <w:lsdException w:name="Grid Table 3 Accent 6" w:uiPriority="48"/>
-    <w:lsdException w:name="Grid Table 4 Accent 6" w:uiPriority="49"/>
-    <w:lsdException w:name="Grid Table 5 Dark Accent 6" w:uiPriority="50"/>
-    <w:lsdException w:name="Grid Table 6 Colorful Accent 6" w:uiPriority="51"/>
-    <w:lsdException w:name="Grid Table 7 Colorful Accent 6" w:uiPriority="52"/>
-    <w:lsdException w:name="List Table 1 Light" w:uiPriority="46"/>
-    <w:lsdException w:name="List Table 2" w:uiPriority="47"/>
-    <w:lsdException w:name="List Table 3" w:uiPriority="48"/>
-    <w:lsdException w:name="List Table 4" w:uiPriority="49"/>
-    <w:lsdException w:name="List Table 5 Dark" w:uiPriority="50"/>
-    <w:lsdException w:name="List Table 6 Colorful" w:uiPriority="51"/>
-    <w:lsdException w:name="List Table 7 Colorful" w:uiPriority="52"/>
-    <w:lsdException w:name="List Table 1 Light Accent 1" w:uiPriority="46"/>
-    <w:lsdException w:name="List Table 2 Accent 1" w:uiPriority="47"/>
-    <w:lsdException w:name="List Table 3 Accent 1" w:uiPriority="48"/>
-    <w:lsdException w:name="List Table 4 Accent 1" w:uiPriority="49"/>
-    <w:lsdException w:name="List Table 5 Dark Accent 1" w:uiPriority="50"/>
-    <w:lsdException w:name="List Table 6 Colorful Accent 1" w:uiPriority="51"/>
-    <w:lsdException w:name="List Table 7 Colorful Accent 1" w:uiPriority="52"/>
-    <w:lsdException w:name="List Table 1 Light Accent 2" w:uiPriority="46"/>
-    <w:lsdException w:name="List Table 2 Accent 2" w:uiPriority="47"/>
-    <w:lsdException w:name="List Table 3 Accent 2" w:uiPriority="48"/>
-    <w:lsdException w:name="List Table 4 Accent 2" w:uiPriority="49"/>
-    <w:lsdException w:name="List Table 5 Dark Accent 2" w:uiPriority="50"/>
-    <w:lsdException w:name="List Table 6 Colorful Accent 2" w:uiPriority="51"/>
-    <w:lsdException w:name="List Table 7 Colorful Accent 2" w:uiPriority="52"/>
-    <w:lsdException w:name="List Table 1 Light Accent 3" w:uiPriority="46"/>
-    <w:lsdException w:name="List Table 2 Accent 3" w:uiPriority="47"/>
-    <w:lsdException w:name="List Table 3 Accent 3" w:uiPriority="48"/>
-    <w:lsdException w:name="List Table 4 Accent 3" w:uiPriority="49"/>
-    <w:lsdException w:name="List Table 5 Dark Accent 3" w:uiPriority="50"/>
-    <w:lsdException w:name="List Table 6 Colorful Accent 3" w:uiPriority="51"/>
-    <w:lsdException w:name="List Table 7 Colorful Accent 3" w:uiPriority="52"/>
-    <w:lsdException w:name="List Table 1 Light Accent 4" w:uiPriority="46"/>
-    <w:lsdException w:name="List Table 2 Accent 4" w:uiPriority="47"/>
-    <w:lsdException w:name="List Table 3 Accent 4" w:uiPriority="48"/>
-    <w:lsdException w:name="List Table 4 Accent 4" w:uiPriority="49"/>
-    <w:lsdException w:name="List Table 5 Dark Accent 4" w:uiPriority="50"/>
-    <w:lsdException w:name="List Table 6 Colorful Accent 4" w:uiPriority="51"/>
-    <w:lsdException w:name="List Table 7 Colorful Accent 4" w:uiPriority="52"/>
-    <w:lsdException w:name="List Table 1 Light Accent 5" w:uiPriority="46"/>
-    <w:lsdException w:name="List Table 2 Accent 5" w:uiPriority="47"/>
-    <w:lsdException w:name="List Table 3 Accent 5" w:uiPriority="48"/>
-    <w:lsdException w:name="List Table 4 Accent 5" w:uiPriority="49"/>
-    <w:lsdException w:name="List Table 5 Dark Accent 5" w:uiPriority="50"/>
-    <w:lsdException w:name="List Table 6 Colorful Accent 5" w:uiPriority="51"/>
-    <w:lsdException w:name="List Table 7 Colorful Accent 5" w:uiPriority="52"/>
-    <w:lsdException w:name="List Table 1 Light Accent 6" w:uiPriority="46"/>
-    <w:lsdException w:name="List Table 2 Accent 6" w:uiPriority="47"/>
-    <w:lsdException w:name="List Table 3 Accent 6" w:uiPriority="48"/>
-    <w:lsdException w:name="List Table 4 Accent 6" w:uiPriority="49"/>
-    <w:lsdException w:name="List Table 5 Dark Accent 6" w:uiPriority="50"/>
-    <w:lsdException w:name="List Table 6 Colorful Accent 6" w:uiPriority="51"/>
-    <w:lsdException w:name="List Table 7 Colorful Accent 6" w:uiPriority="52"/>
-    <w:lsdException w:name="Mention" w:semiHidden="1" w:unhideWhenUsed="1"/>
-    <w:lsdException w:name="Smart Hyperlink" w:semiHidden="1" w:unhideWhenUsed="1"/>
-    <w:lsdException w:name="Hashtag" w:semiHidden="1" w:unhideWhenUsed="1"/>
-    <w:lsdException w:name="Unresolved Mention" w:semiHidden="1" w:unhideWhenUsed="1"/>
-    <w:lsdException w:name="Smart Link" w:semiHidden="1" w:unhideWhenUsed="1"/>
+  <w:latentStyles w:defLockedState="0" w:defUIPriority="99" w:defSemiHidden="1" w:defUnhideWhenUsed="1" w:defQFormat="0" w:count="267">
+    <w:lsdException w:name="Normal" w:semiHidden="0" w:uiPriority="0" w:unhideWhenUsed="0" w:qFormat="1"/>
+    <w:lsdException w:name="heading 1" w:semiHidden="0" w:uiPriority="9" w:unhideWhenUsed="0" w:qFormat="1"/>
+    <w:lsdException w:name="heading 2" w:uiPriority="9" w:qFormat="1"/>
+    <w:lsdException w:name="heading 3" w:uiPriority="9" w:qFormat="1"/>
+    <w:lsdException w:name="heading 4" w:uiPriority="9" w:qFormat="1"/>
+    <w:lsdException w:name="heading 5" w:uiPriority="9" w:qFormat="1"/>
+    <w:lsdException w:name="heading 6" w:uiPriority="9" w:qFormat="1"/>
+    <w:lsdException w:name="heading 7" w:uiPriority="9" w:qFormat="1"/>
+    <w:lsdException w:name="heading 8" w:uiPriority="9" w:qFormat="1"/>
+    <w:lsdException w:name="heading 9" w:uiPriority="9" w:qFormat="1"/>
+    <w:lsdException w:name="toc 1" w:uiPriority="39"/>
+    <w:lsdException w:name="toc 2" w:uiPriority="39"/>
+    <w:lsdException w:name="toc 3" w:uiPriority="39"/>
+    <w:lsdException w:name="toc 4" w:uiPriority="39"/>
+    <w:lsdException w:name="toc 5" w:uiPriority="39"/>
+    <w:lsdException w:name="toc 6" w:uiPriority="39"/>
+    <w:lsdException w:name="toc 7" w:uiPriority="39"/>
+    <w:lsdException w:name="toc 8" w:uiPriority="39"/>
+    <w:lsdException w:name="toc 9" w:uiPriority="39"/>
+    <w:lsdException w:name="caption" w:uiPriority="35" w:qFormat="1"/>
+    <w:lsdException w:name="Title" w:semiHidden="0" w:uiPriority="10" w:unhideWhenUsed="0" w:qFormat="1"/>
+    <w:lsdException w:name="Default Paragraph Font" w:uiPriority="1"/>
+    <w:lsdException w:name="Subtitle" w:semiHidden="0" w:uiPriority="11" w:unhideWhenUsed="0" w:qFormat="1"/>
+    <w:lsdException w:name="Strong" w:semiHidden="0" w:uiPriority="22" w:unhideWhenUsed="0" w:qFormat="1"/>
+    <w:lsdException w:name="Emphasis" w:semiHidden="0" w:uiPriority="20" w:unhideWhenUsed="0" w:qFormat="1"/>
+    <w:lsdException w:name="Table Grid" w:semiHidden="0" w:uiPriority="39" w:unhideWhenUsed="0"/>
+    <w:lsdException w:name="Placeholder Text" w:unhideWhenUsed="0"/>
+    <w:lsdException w:name="No Spacing" w:semiHidden="0" w:uiPriority="1" w:unhideWhenUsed="0" w:qFormat="1"/>
+    <w:lsdException w:name="Light Shading" w:semiHidden="0" w:uiPriority="60" w:unhideWhenUsed="0"/>
+    <w:lsdException w:name="Light List" w:semiHidden="0" w:uiPriority="61" w:unhideWhenUsed="0"/>
+    <w:lsdException w:name="Light Grid" w:semiHidden="0" w:uiPriority="62" w:unhideWhenUsed="0"/>
+    <w:lsdException w:name="Medium Shading 1" w:semiHidden="0" w:uiPriority="63" w:unhideWhenUsed="0"/>
+    <w:lsdException w:name="Medium Shading 2" w:semiHidden="0" w:uiPriority="64" w:unhideWhenUsed="0"/>
+    <w:lsdException w:name="Medium List 1" w:semiHidden="0" w:uiPriority="65" w:unhideWhenUsed="0"/>
+    <w:lsdException w:name="Medium List 2" w:semiHidden="0" w:uiPriority="66" w:unhideWhenUsed="0"/>
+    <w:lsdException w:name="Medium Grid 1" w:semiHidden="0" w:uiPriority="67" w:unhideWhenUsed="0"/>
+    <w:lsdException w:name="Medium Grid 2" w:semiHidden="0" w:uiPriority="68" w:unhideWhenUsed="0"/>
+    <w:lsdException w:name="Medium Grid 3" w:semiHidden="0" w:uiPriority="69" w:unhideWhenUsed="0"/>
+    <w:lsdException w:name="Dark List" w:semiHidden="0" w:uiPriority="70" w:unhideWhenUsed="0"/>
+    <w:lsdException w:name="Colorful Shading" w:semiHidden="0" w:uiPriority="71" w:unhideWhenUsed="0"/>
+    <w:lsdException w:name="Colorful List" w:semiHidden="0" w:uiPriority="72" w:unhideWhenUsed="0"/>
+    <w:lsdException w:name="Colorful Grid" w:semiHidden="0" w:uiPriority="73" w:unhideWhenUsed="0"/>
+    <w:lsdException w:name="Light Shading Accent 1" w:semiHidden="0" w:uiPriority="60" w:unhideWhenUsed="0"/>
+    <w:lsdException w:name="Light List Accent 1" w:semiHidden="0" w:uiPriority="61" w:unhideWhenUsed="0"/>
+    <w:lsdException w:name="Light Grid Accent 1" w:semiHidden="0" w:uiPriority="62" w:unhideWhenUsed="0"/>
+    <w:lsdException w:name="Medium Shading 1 Accent 1" w:semiHidden="0" w:uiPriority="63" w:unhideWhenUsed="0"/>
+    <w:lsdException w:name="Medium Shading 2 Accent 1" w:semiHidden="0" w:uiPriority="64" w:unhideWhenUsed="0"/>
+    <w:lsdException w:name="Medium List 1 Accent 1" w:semiHidden="0" w:uiPriority="65" w:unhideWhenUsed="0"/>
+    <w:lsdException w:name="Revision" w:unhideWhenUsed="0"/>
+    <w:lsdException w:name="List Paragraph" w:semiHidden="0" w:uiPriority="34" w:unhideWhenUsed="0" w:qFormat="1"/>
+    <w:lsdException w:name="Quote" w:semiHidden="0" w:uiPriority="29" w:unhideWhenUsed="0" w:qFormat="1"/>
+    <w:lsdException w:name="Intense Quote" w:semiHidden="0" w:uiPriority="30" w:unhideWhenUsed="0" w:qFormat="1"/>
+    <w:lsdException w:name="Medium List 2 Accent 1" w:semiHidden="0" w:uiPriority="66" w:unhideWhenUsed="0"/>
+    <w:lsdException w:name="Medium Grid 1 Accent 1" w:semiHidden="0" w:uiPriority="67" w:unhideWhenUsed="0"/>
+    <w:lsdException w:name="Medium Grid 2 Accent 1" w:semiHidden="0" w:uiPriority="68" w:unhideWhenUsed="0"/>
+    <w:lsdException w:name="Medium Grid 3 Accent 1" w:semiHidden="0" w:uiPriority="69" w:unhideWhenUsed="0"/>
+    <w:lsdException w:name="Dark List Accent 1" w:semiHidden="0" w:uiPriority="70" w:unhideWhenUsed="0"/>
+    <w:lsdException w:name="Colorful Shading Accent 1" w:semiHidden="0" w:uiPriority="71" w:unhideWhenUsed="0"/>
+    <w:lsdException w:name="Colorful List Accent 1" w:semiHidden="0" w:uiPriority="72" w:unhideWhenUsed="0"/>
+    <w:lsdException w:name="Colorful Grid Accent 1" w:semiHidden="0" w:uiPriority="73" w:unhideWhenUsed="0"/>
+    <w:lsdException w:name="Light Shading Accent 2" w:semiHidden="0" w:uiPriority="60" w:unhideWhenUsed="0"/>
+    <w:lsdException w:name="Light List Accent 2" w:semiHidden="0" w:uiPriority="61" w:unhideWhenUsed="0"/>
+    <w:lsdException w:name="Light Grid Accent 2" w:semiHidden="0" w:uiPriority="62" w:unhideWhenUsed="0"/>
+    <w:lsdException w:name="Medium Shading 1 Accent 2" w:semiHidden="0" w:uiPriority="63" w:unhideWhenUsed="0"/>
+    <w:lsdException w:name="Medium Shading 2 Accent 2" w:semiHidden="0" w:uiPriority="64" w:unhideWhenUsed="0"/>
+    <w:lsdException w:name="Medium List 1 Accent 2" w:semiHidden="0" w:uiPriority="65" w:unhideWhenUsed="0"/>
+    <w:lsdException w:name="Medium List 2 Accent 2" w:semiHidden="0" w:uiPriority="66" w:unhideWhenUsed="0"/>
+    <w:lsdException w:name="Medium Grid 1 Accent 2" w:semiHidden="0" w:uiPriority="67" w:unhideWhenUsed="0"/>
+    <w:lsdException w:name="Medium Grid 2 Accent 2" w:semiHidden="0" w:uiPriority="68" w:unhideWhenUsed="0"/>
+    <w:lsdException w:name="Medium Grid 3 Accent 2" w:semiHidden="0" w:uiPriority="69" w:unhideWhenUsed="0"/>
+    <w:lsdException w:name="Dark List Accent 2" w:semiHidden="0" w:uiPriority="70" w:unhideWhenUsed="0"/>
+    <w:lsdException w:name="Colorful Shading Accent 2" w:semiHidden="0" w:uiPriority="71" w:unhideWhenUsed="0"/>
+    <w:lsdException w:name="Colorful List Accent 2" w:semiHidden="0" w:uiPriority="72" w:unhideWhenUsed="0"/>
+    <w:lsdException w:name="Colorful Grid Accent 2" w:semiHidden="0" w:uiPriority="73" w:unhideWhenUsed="0"/>
+    <w:lsdException w:name="Light Shading Accent 3" w:semiHidden="0" w:uiPriority="60" w:unhideWhenUsed="0"/>
+    <w:lsdException w:name="Light List Accent 3" w:semiHidden="0" w:uiPriority="61" w:unhideWhenUsed="0"/>
+    <w:lsdException w:name="Light Grid Accent 3" w:semiHidden="0" w:uiPriority="62" w:unhideWhenUsed="0"/>
+    <w:lsdException w:name="Medium Shading 1 Accent 3" w:semiHidden="0" w:uiPriority="63" w:unhideWhenUsed="0"/>
+    <w:lsdException w:name="Medium Shading 2 Accent 3" w:semiHidden="0" w:uiPriority="64" w:unhideWhenUsed="0"/>
+    <w:lsdException w:name="Medium List 1 Accent 3" w:semiHidden="0" w:uiPriority="65" w:unhideWhenUsed="0"/>
+    <w:lsdException w:name="Medium List 2 Accent 3" w:semiHidden="0" w:uiPriority="66" w:unhideWhenUsed="0"/>
+    <w:lsdException w:name="Medium Grid 1 Accent 3" w:semiHidden="0" w:uiPriority="67" w:unhideWhenUsed="0"/>
+    <w:lsdException w:name="Medium Grid 2 Accent 3" w:semiHidden="0" w:uiPriority="68" w:unhideWhenUsed="0"/>
+    <w:lsdException w:name="Medium Grid 3 Accent 3" w:semiHidden="0" w:uiPriority="69" w:unhideWhenUsed="0"/>
+    <w:lsdException w:name="Dark List Accent 3" w:semiHidden="0" w:uiPriority="70" w:unhideWhenUsed="0"/>
+    <w:lsdException w:name="Colorful Shading Accent 3" w:semiHidden="0" w:uiPriority="71" w:unhideWhenUsed="0"/>
+    <w:lsdException w:name="Colorful List Accent 3" w:semiHidden="0" w:uiPriority="72" w:unhideWhenUsed="0"/>
+    <w:lsdException w:name="Colorful Grid Accent 3" w:semiHidden="0" w:uiPriority="73" w:unhideWhenUsed="0"/>
+    <w:lsdException w:name="Light Shading Accent 4" w:semiHidden="0" w:uiPriority="60" w:unhideWhenUsed="0"/>
+    <w:lsdException w:name="Light List Accent 4" w:semiHidden="0" w:uiPriority="61" w:unhideWhenUsed="0"/>
+    <w:lsdException w:name="Light Grid Accent 4" w:semiHidden="0" w:uiPriority="62" w:unhideWhenUsed="0"/>
+    <w:lsdException w:name="Medium Shading 1 Accent 4" w:semiHidden="0" w:uiPriority="63" w:unhideWhenUsed="0"/>
+    <w:lsdException w:name="Medium Shading 2 Accent 4" w:semiHidden="0" w:uiPriority="64" w:unhideWhenUsed="0"/>
+    <w:lsdException w:name="Medium List 1 Accent 4" w:semiHidden="0" w:uiPriority="65" w:unhideWhenUsed="0"/>
+    <w:lsdException w:name="Medium List 2 Accent 4" w:semiHidden="0" w:uiPriority="66" w:unhideWhenUsed="0"/>
+    <w:lsdException w:name="Medium Grid 1 Accent 4" w:semiHidden="0" w:uiPriority="67" w:unhideWhenUsed="0"/>
+    <w:lsdException w:name="Medium Grid 2 Accent 4" w:semiHidden="0" w:uiPriority="68" w:unhideWhenUsed="0"/>
+    <w:lsdException w:name="Medium Grid 3 Accent 4" w:semiHidden="0" w:uiPriority="69" w:unhideWhenUsed="0"/>
+    <w:lsdException w:name="Dark List Accent 4" w:semiHidden="0" w:uiPriority="70" w:unhideWhenUsed="0"/>
+    <w:lsdException w:name="Colorful Shading Accent 4" w:semiHidden="0" w:uiPriority="71" w:unhideWhenUsed="0"/>
+    <w:lsdException w:name="Colorful List Accent 4" w:semiHidden="0" w:uiPriority="72" w:unhideWhenUsed="0"/>
+    <w:lsdException w:name="Colorful Grid Accent 4" w:semiHidden="0" w:uiPriority="73" w:unhideWhenUsed="0"/>
+    <w:lsdException w:name="Light Shading Accent 5" w:semiHidden="0" w:uiPriority="60" w:unhideWhenUsed="0"/>
+    <w:lsdException w:name="Light List Accent 5" w:semiHidden="0" w:uiPriority="61" w:unhideWhenUsed="0"/>
+    <w:lsdException w:name="Light Grid Accent 5" w:semiHidden="0" w:uiPriority="62" w:unhideWhenUsed="0"/>
+    <w:lsdException w:name="Medium Shading 1 Accent 5" w:semiHidden="0" w:uiPriority="63" w:unhideWhenUsed="0"/>
+    <w:lsdException w:name="Medium Shading 2 Accent 5" w:semiHidden="0" w:uiPriority="64" w:unhideWhenUsed="0"/>
+    <w:lsdException w:name="Medium List 1 Accent 5" w:semiHidden="0" w:uiPriority="65" w:unhideWhenUsed="0"/>
+    <w:lsdException w:name="Medium List 2 Accent 5" w:semiHidden="0" w:uiPriority="66" w:unhideWhenUsed="0"/>
+    <w:lsdException w:name="Medium Grid 1 Accent 5" w:semiHidden="0" w:uiPriority="67" w:unhideWhenUsed="0"/>
+    <w:lsdException w:name="Medium Grid 2 Accent 5" w:semiHidden="0" w:uiPriority="68" w:unhideWhenUsed="0"/>
+    <w:lsdException w:name="Medium Grid 3 Accent 5" w:semiHidden="0" w:uiPriority="69" w:unhideWhenUsed="0"/>
+    <w:lsdException w:name="Dark List Accent 5" w:semiHidden="0" w:uiPriority="70" w:unhideWhenUsed="0"/>
+    <w:lsdException w:name="Colorful Shading Accent 5" w:semiHidden="0" w:uiPriority="71" w:unhideWhenUsed="0"/>
+    <w:lsdException w:name="Colorful List Accent 5" w:semiHidden="0" w:uiPriority="72" w:unhideWhenUsed="0"/>
+    <w:lsdException w:name="Colorful Grid Accent 5" w:semiHidden="0" w:uiPriority="73" w:unhideWhenUsed="0"/>
+    <w:lsdException w:name="Light Shading Accent 6" w:semiHidden="0" w:uiPriority="60" w:unhideWhenUsed="0"/>
+    <w:lsdException w:name="Light List Accent 6" w:semiHidden="0" w:uiPriority="61" w:unhideWhenUsed="0"/>
+    <w:lsdException w:name="Light Grid Accent 6" w:semiHidden="0" w:uiPriority="62" w:unhideWhenUsed="0"/>
+    <w:lsdException w:name="Medium Shading 1 Accent 6" w:semiHidden="0" w:uiPriority="63" w:unhideWhenUsed="0"/>
+    <w:lsdException w:name="Medium Shading 2 Accent 6" w:semiHidden="0" w:uiPriority="64" w:unhideWhenUsed="0"/>
+    <w:lsdException w:name="Medium List 1 Accent 6" w:semiHidden="0" w:uiPriority="65" w:unhideWhenUsed="0"/>
+    <w:lsdException w:name="Medium List 2 Accent 6" w:semiHidden="0" w:uiPriority="66" w:unhideWhenUsed="0"/>
+    <w:lsdException w:name="Medium Grid 1 Accent 6" w:semiHidden="0" w:uiPriority="67" w:unhideWhenUsed="0"/>
+    <w:lsdException w:name="Medium Grid 2 Accent 6" w:semiHidden="0" w:uiPriority="68" w:unhideWhenUsed="0"/>
+    <w:lsdException w:name="Medium Grid 3 Accent 6" w:semiHidden="0" w:uiPriority="69" w:unhideWhenUsed="0"/>
+    <w:lsdException w:name="Dark List Accent 6" w:semiHidden="0" w:uiPriority="70" w:unhideWhenUsed="0"/>
+    <w:lsdException w:name="Colorful Shading Accent 6" w:semiHidden="0" w:uiPriority="71" w:unhideWhenUsed="0"/>
+    <w:lsdException w:name="Colorful List Accent 6" w:semiHidden="0" w:uiPriority="72" w:unhideWhenUsed="0"/>
+    <w:lsdException w:name="Colorful Grid Accent 6" w:semiHidden="0" w:uiPriority="73" w:unhideWhenUsed="0"/>
+    <w:lsdException w:name="Subtle Emphasis" w:semiHidden="0" w:uiPriority="19" w:unhideWhenUsed="0" w:qFormat="1"/>
+    <w:lsdException w:name="Intense Emphasis" w:semiHidden="0" w:uiPriority="21" w:unhideWhenUsed="0" w:qFormat="1"/>
+    <w:lsdException w:name="Subtle Reference" w:semiHidden="0" w:uiPriority="31" w:unhideWhenUsed="0" w:qFormat="1"/>
+    <w:lsdException w:name="Intense Reference" w:semiHidden="0" w:uiPriority="32" w:unhideWhenUsed="0" w:qFormat="1"/>
+    <w:lsdException w:name="Book Title" w:semiHidden="0" w:uiPriority="33" w:unhideWhenUsed="0" w:qFormat="1"/>
+    <w:lsdException w:name="Bibliography" w:uiPriority="37"/>
+    <w:lsdException w:name="TOC Heading" w:uiPriority="39" w:qFormat="1"/>
   </w:latentStyles>
   <w:style w:type="paragraph" w:default="1" w:styleId="Normal">
     <w:name w:val="Normal"/>
     <w:qFormat/>
+    <w:rsid w:val="00CD1A5C"/>
   </w:style>
   <w:style w:type="character" w:default="1" w:styleId="DefaultParagraphFont">
     <w:name w:val="Default Paragraph Font"/>
@@ -1470,6 +1939,7 @@
     <w:uiPriority w:val="99"/>
     <w:semiHidden/>
     <w:unhideWhenUsed/>
+    <w:qFormat/>
     <w:tblPr>
       <w:tblInd w:w="0" w:type="dxa"/>
       <w:tblCellMar>
@@ -1495,6 +1965,7 @@
       <w:spacing w:after="0" w:line="240" w:lineRule="auto"/>
     </w:pPr>
     <w:tblPr>
+      <w:tblInd w:w="0" w:type="dxa"/>
       <w:tblBorders>
         <w:top w:val="single" w:sz="4" w:space="0" w:color="auto"/>
         <w:left w:val="single" w:sz="4" w:space="0" w:color="auto"/>
@@ -1503,6 +1974,12 @@
         <w:insideH w:val="single" w:sz="4" w:space="0" w:color="auto"/>
         <w:insideV w:val="single" w:sz="4" w:space="0" w:color="auto"/>
       </w:tblBorders>
+      <w:tblCellMar>
+        <w:top w:w="0" w:type="dxa"/>
+        <w:left w:w="108" w:type="dxa"/>
+        <w:bottom w:w="0" w:type="dxa"/>
+        <w:right w:w="108" w:type="dxa"/>
+      </w:tblCellMar>
     </w:tblPr>
   </w:style>
 </w:styles>
@@ -1551,7 +2028,7 @@
     </a:clrScheme>
     <a:fontScheme name="Office">
       <a:majorFont>
-        <a:latin typeface="Calibri Light" panose="020F0302020204030204"/>
+        <a:latin typeface="Calibri Light"/>
         <a:ea typeface=""/>
         <a:cs typeface=""/>
         <a:font script="Jpan" typeface="游ゴシック Light"/>
@@ -1603,7 +2080,7 @@
         <a:font script="Tfng" typeface="Ebrima"/>
       </a:majorFont>
       <a:minorFont>
-        <a:latin typeface="Calibri" panose="020F0502020204030204"/>
+        <a:latin typeface="Calibri"/>
         <a:ea typeface=""/>
         <a:cs typeface=""/>
         <a:font script="Jpan" typeface="游明朝"/>
@@ -1797,7 +2274,7 @@
   <a:extraClrSchemeLst/>
   <a:extLst>
     <a:ext uri="{05A4C25C-085E-4340-85A3-A5531E510DB2}">
-      <thm15:themeFamily xmlns:thm15="http://schemas.microsoft.com/office/thememl/2012/main" name="Office Theme" id="{62F939B6-93AF-4DB8-9C6B-D6C7DFDC589F}" vid="{4A3C46E8-61CC-4603-A589-7422A47A8E4A}"/>
+      <thm15:themeFamily xmlns:thm15="http://schemas.microsoft.com/office/thememl/2012/main" xmlns="" name="Office Theme" id="{62F939B6-93AF-4DB8-9C6B-D6C7DFDC589F}" vid="{4A3C46E8-61CC-4603-A589-7422A47A8E4A}"/>
     </a:ext>
   </a:extLst>
 </a:theme>

</xml_diff>

<commit_message>
added IAP and shop system(not completed)
</commit_message>
<xml_diff>
--- a/BallBlast/callingPoints.docx
+++ b/BallBlast/callingPoints.docx
@@ -7,12 +7,13 @@
         <w:tblStyle w:val="TableGrid"/>
         <w:tblpPr w:leftFromText="180" w:rightFromText="180" w:horzAnchor="margin" w:tblpY="480"/>
         <w:tblW w:w="9085" w:type="dxa"/>
+        <w:tblLayout w:type="fixed"/>
         <w:tblLook w:val="04A0"/>
       </w:tblPr>
       <w:tblGrid>
-        <w:gridCol w:w="3976"/>
+        <w:gridCol w:w="3438"/>
         <w:gridCol w:w="2790"/>
-        <w:gridCol w:w="2319"/>
+        <w:gridCol w:w="2857"/>
       </w:tblGrid>
       <w:tr>
         <w:trPr>
@@ -49,7 +50,7 @@
         </w:trPr>
         <w:tc>
           <w:tcPr>
-            <w:tcW w:w="3027" w:type="dxa"/>
+            <w:tcW w:w="3438" w:type="dxa"/>
           </w:tcPr>
           <w:p>
             <w:pPr>
@@ -70,7 +71,7 @@
         </w:tc>
         <w:tc>
           <w:tcPr>
-            <w:tcW w:w="3027" w:type="dxa"/>
+            <w:tcW w:w="2790" w:type="dxa"/>
           </w:tcPr>
           <w:p>
             <w:pPr>
@@ -91,7 +92,7 @@
         </w:tc>
         <w:tc>
           <w:tcPr>
-            <w:tcW w:w="3031" w:type="dxa"/>
+            <w:tcW w:w="2857" w:type="dxa"/>
           </w:tcPr>
           <w:p>
             <w:pPr>
@@ -117,7 +118,7 @@
         </w:trPr>
         <w:tc>
           <w:tcPr>
-            <w:tcW w:w="3027" w:type="dxa"/>
+            <w:tcW w:w="3438" w:type="dxa"/>
             <w:vAlign w:val="center"/>
           </w:tcPr>
           <w:p>
@@ -138,7 +139,7 @@
         </w:tc>
         <w:tc>
           <w:tcPr>
-            <w:tcW w:w="3027" w:type="dxa"/>
+            <w:tcW w:w="2790" w:type="dxa"/>
             <w:vAlign w:val="center"/>
           </w:tcPr>
           <w:p>
@@ -160,7 +161,7 @@
         </w:tc>
         <w:tc>
           <w:tcPr>
-            <w:tcW w:w="3031" w:type="dxa"/>
+            <w:tcW w:w="2857" w:type="dxa"/>
             <w:vAlign w:val="center"/>
           </w:tcPr>
           <w:p>
@@ -196,7 +197,7 @@
         </w:trPr>
         <w:tc>
           <w:tcPr>
-            <w:tcW w:w="3027" w:type="dxa"/>
+            <w:tcW w:w="3438" w:type="dxa"/>
             <w:vAlign w:val="center"/>
           </w:tcPr>
           <w:p>
@@ -220,7 +221,7 @@
         </w:tc>
         <w:tc>
           <w:tcPr>
-            <w:tcW w:w="3027" w:type="dxa"/>
+            <w:tcW w:w="2790" w:type="dxa"/>
             <w:vAlign w:val="center"/>
           </w:tcPr>
           <w:p>
@@ -269,7 +270,7 @@
         </w:tc>
         <w:tc>
           <w:tcPr>
-            <w:tcW w:w="3031" w:type="dxa"/>
+            <w:tcW w:w="2857" w:type="dxa"/>
             <w:vAlign w:val="center"/>
           </w:tcPr>
           <w:p>
@@ -296,7 +297,7 @@
         </w:trPr>
         <w:tc>
           <w:tcPr>
-            <w:tcW w:w="3027" w:type="dxa"/>
+            <w:tcW w:w="3438" w:type="dxa"/>
             <w:vAlign w:val="center"/>
           </w:tcPr>
           <w:p>
@@ -318,7 +319,7 @@
         </w:tc>
         <w:tc>
           <w:tcPr>
-            <w:tcW w:w="3027" w:type="dxa"/>
+            <w:tcW w:w="2790" w:type="dxa"/>
             <w:vAlign w:val="center"/>
           </w:tcPr>
           <w:p>
@@ -340,7 +341,7 @@
         </w:tc>
         <w:tc>
           <w:tcPr>
-            <w:tcW w:w="3031" w:type="dxa"/>
+            <w:tcW w:w="2857" w:type="dxa"/>
             <w:vAlign w:val="center"/>
           </w:tcPr>
           <w:p>
@@ -367,7 +368,7 @@
         </w:trPr>
         <w:tc>
           <w:tcPr>
-            <w:tcW w:w="3027" w:type="dxa"/>
+            <w:tcW w:w="3438" w:type="dxa"/>
             <w:vAlign w:val="center"/>
           </w:tcPr>
           <w:p>
@@ -391,7 +392,7 @@
         </w:tc>
         <w:tc>
           <w:tcPr>
-            <w:tcW w:w="3027" w:type="dxa"/>
+            <w:tcW w:w="2790" w:type="dxa"/>
             <w:vAlign w:val="center"/>
           </w:tcPr>
           <w:p>
@@ -436,7 +437,7 @@
         </w:tc>
         <w:tc>
           <w:tcPr>
-            <w:tcW w:w="3031" w:type="dxa"/>
+            <w:tcW w:w="2857" w:type="dxa"/>
             <w:vAlign w:val="center"/>
           </w:tcPr>
           <w:p>
@@ -479,7 +480,7 @@
         </w:trPr>
         <w:tc>
           <w:tcPr>
-            <w:tcW w:w="3027" w:type="dxa"/>
+            <w:tcW w:w="3438" w:type="dxa"/>
             <w:vAlign w:val="center"/>
           </w:tcPr>
           <w:p>
@@ -503,7 +504,7 @@
         </w:tc>
         <w:tc>
           <w:tcPr>
-            <w:tcW w:w="3027" w:type="dxa"/>
+            <w:tcW w:w="2790" w:type="dxa"/>
             <w:vAlign w:val="center"/>
           </w:tcPr>
           <w:p>
@@ -548,7 +549,7 @@
         </w:tc>
         <w:tc>
           <w:tcPr>
-            <w:tcW w:w="3031" w:type="dxa"/>
+            <w:tcW w:w="2857" w:type="dxa"/>
             <w:vAlign w:val="center"/>
           </w:tcPr>
           <w:p>
@@ -568,7 +569,7 @@
         </w:trPr>
         <w:tc>
           <w:tcPr>
-            <w:tcW w:w="3027" w:type="dxa"/>
+            <w:tcW w:w="3438" w:type="dxa"/>
             <w:vAlign w:val="center"/>
           </w:tcPr>
           <w:p>
@@ -592,7 +593,7 @@
         </w:tc>
         <w:tc>
           <w:tcPr>
-            <w:tcW w:w="3027" w:type="dxa"/>
+            <w:tcW w:w="2790" w:type="dxa"/>
             <w:vAlign w:val="center"/>
           </w:tcPr>
           <w:p>
@@ -623,7 +624,7 @@
         </w:tc>
         <w:tc>
           <w:tcPr>
-            <w:tcW w:w="3031" w:type="dxa"/>
+            <w:tcW w:w="2857" w:type="dxa"/>
             <w:vAlign w:val="center"/>
           </w:tcPr>
           <w:p>
@@ -643,7 +644,7 @@
         </w:trPr>
         <w:tc>
           <w:tcPr>
-            <w:tcW w:w="3027" w:type="dxa"/>
+            <w:tcW w:w="3438" w:type="dxa"/>
             <w:vAlign w:val="center"/>
           </w:tcPr>
           <w:p>
@@ -667,7 +668,7 @@
         </w:tc>
         <w:tc>
           <w:tcPr>
-            <w:tcW w:w="3027" w:type="dxa"/>
+            <w:tcW w:w="2790" w:type="dxa"/>
             <w:vAlign w:val="center"/>
           </w:tcPr>
           <w:p>
@@ -730,7 +731,7 @@
         </w:tc>
         <w:tc>
           <w:tcPr>
-            <w:tcW w:w="3031" w:type="dxa"/>
+            <w:tcW w:w="2857" w:type="dxa"/>
             <w:vAlign w:val="center"/>
           </w:tcPr>
           <w:p>
@@ -750,7 +751,7 @@
         </w:trPr>
         <w:tc>
           <w:tcPr>
-            <w:tcW w:w="3027" w:type="dxa"/>
+            <w:tcW w:w="3438" w:type="dxa"/>
             <w:vAlign w:val="center"/>
           </w:tcPr>
           <w:p>
@@ -774,7 +775,7 @@
         </w:tc>
         <w:tc>
           <w:tcPr>
-            <w:tcW w:w="3027" w:type="dxa"/>
+            <w:tcW w:w="2790" w:type="dxa"/>
             <w:vAlign w:val="center"/>
           </w:tcPr>
           <w:p>
@@ -798,7 +799,7 @@
         </w:tc>
         <w:tc>
           <w:tcPr>
-            <w:tcW w:w="3031" w:type="dxa"/>
+            <w:tcW w:w="2857" w:type="dxa"/>
             <w:vAlign w:val="center"/>
           </w:tcPr>
           <w:p>
@@ -2274,7 +2275,7 @@
   <a:extraClrSchemeLst/>
   <a:extLst>
     <a:ext uri="{05A4C25C-085E-4340-85A3-A5531E510DB2}">
-      <thm15:themeFamily xmlns:thm15="http://schemas.microsoft.com/office/thememl/2012/main" xmlns="" name="Office Theme" id="{62F939B6-93AF-4DB8-9C6B-D6C7DFDC589F}" vid="{4A3C46E8-61CC-4603-A589-7422A47A8E4A}"/>
+      <thm15:themeFamily xmlns="" xmlns:thm15="http://schemas.microsoft.com/office/thememl/2012/main" name="Office Theme" id="{62F939B6-93AF-4DB8-9C6B-D6C7DFDC589F}" vid="{4A3C46E8-61CC-4603-A589-7422A47A8E4A}"/>
     </a:ext>
   </a:extLst>
 </a:theme>

</xml_diff>